<commit_message>
Diag Classe un peu modifié et diag seq avancé
</commit_message>
<xml_diff>
--- a/Introduction.docx
+++ b/Introduction.docx
@@ -146,10 +146,28 @@
         <w:t xml:space="preserve">L’As est une carte spéciale qui permet à celui qui pose la carte de choisir le joueur de son choix et lui donner le paquet de jeu. </w:t>
       </w:r>
     </w:p>
+    <w:p/>
+    <w:p>
+      <w:r>
+        <w:lastRenderedPageBreak/>
+        <w:t xml:space="preserve">Nous savons déjà que certaine partie seront à corriger, comme le type de couleur, il y aura sûrement une définition de type avec une énumération. </w:t>
+      </w:r>
+    </w:p>
+    <w:p>
+      <w:proofErr w:type="spellStart"/>
+      <w:r>
+        <w:t>DistribuerCarte</w:t>
+      </w:r>
+      <w:proofErr w:type="spellEnd"/>
+      <w:r>
+        <w:t xml:space="preserve"> : singleton </w:t>
+      </w:r>
+    </w:p>
     <w:p>
       <w:bookmarkStart w:id="0" w:name="_GoBack"/>
       <w:bookmarkEnd w:id="0"/>
     </w:p>
+    <w:p/>
     <w:sectPr>
       <w:pgSz w:w="11906" w:h="16838"/>
       <w:pgMar w:top="1417" w:right="1417" w:bottom="1417" w:left="1417" w:header="708" w:footer="708" w:gutter="0"/>

</xml_diff>

<commit_message>
Conclusion + modif dans diagrammes
</commit_message>
<xml_diff>
--- a/Introduction.docx
+++ b/Introduction.docx
@@ -1,6 +1,6 @@
 
 <file path=word/document.xml><?xml version="1.0" encoding="utf-8"?>
-<w:document xmlns:wpc="http://schemas.microsoft.com/office/word/2010/wordprocessingCanvas" xmlns:mc="http://schemas.openxmlformats.org/markup-compatibility/2006" xmlns:o="urn:schemas-microsoft-com:office:office" xmlns:r="http://schemas.openxmlformats.org/officeDocument/2006/relationships" xmlns:m="http://schemas.openxmlformats.org/officeDocument/2006/math" xmlns:v="urn:schemas-microsoft-com:vml" xmlns:wp14="http://schemas.microsoft.com/office/word/2010/wordprocessingDrawing" xmlns:wp="http://schemas.openxmlformats.org/drawingml/2006/wordprocessingDrawing" xmlns:w10="urn:schemas-microsoft-com:office:word" xmlns:w="http://schemas.openxmlformats.org/wordprocessingml/2006/main" xmlns:w14="http://schemas.microsoft.com/office/word/2010/wordml" xmlns:w15="http://schemas.microsoft.com/office/word/2012/wordml" xmlns:wpg="http://schemas.microsoft.com/office/word/2010/wordprocessingGroup" xmlns:wpi="http://schemas.microsoft.com/office/word/2010/wordprocessingInk" xmlns:wne="http://schemas.microsoft.com/office/word/2006/wordml" xmlns:wps="http://schemas.microsoft.com/office/word/2010/wordprocessingShape" mc:Ignorable="w14 w15 wp14">
+<w:document xmlns:wpc="http://schemas.microsoft.com/office/word/2010/wordprocessingCanvas" xmlns:mc="http://schemas.openxmlformats.org/markup-compatibility/2006" xmlns:o="urn:schemas-microsoft-com:office:office" xmlns:r="http://schemas.openxmlformats.org/officeDocument/2006/relationships" xmlns:m="http://schemas.openxmlformats.org/officeDocument/2006/math" xmlns:v="urn:schemas-microsoft-com:vml" xmlns:wp14="http://schemas.microsoft.com/office/word/2010/wordprocessingDrawing" xmlns:wp="http://schemas.openxmlformats.org/drawingml/2006/wordprocessingDrawing" xmlns:w10="urn:schemas-microsoft-com:office:word" xmlns:w="http://schemas.openxmlformats.org/wordprocessingml/2006/main" xmlns:w14="http://schemas.microsoft.com/office/word/2010/wordml" xmlns:wpg="http://schemas.microsoft.com/office/word/2010/wordprocessingGroup" xmlns:wpi="http://schemas.microsoft.com/office/word/2010/wordprocessingInk" xmlns:wne="http://schemas.microsoft.com/office/word/2006/wordml" xmlns:wps="http://schemas.microsoft.com/office/word/2010/wordprocessingShape" mc:Ignorable="w14 wp14">
   <w:body>
     <w:p>
       <w:pPr>
@@ -52,13 +52,25 @@
         <w:rPr>
           <w:rFonts w:ascii="Times New Roman" w:hAnsi="Times New Roman" w:cs="Times New Roman"/>
         </w:rPr>
-        <w:t>Nous avo</w:t>
-      </w:r>
-      <w:r>
-        <w:rPr>
-          <w:rFonts w:ascii="Times New Roman" w:hAnsi="Times New Roman" w:cs="Times New Roman"/>
-        </w:rPr>
-        <w:t xml:space="preserve">ns effectué ce projet en binôme, </w:t>
+        <w:t xml:space="preserve">Nous </w:t>
+      </w:r>
+      <w:r>
+        <w:rPr>
+          <w:rFonts w:ascii="Times New Roman" w:hAnsi="Times New Roman" w:cs="Times New Roman"/>
+        </w:rPr>
+        <w:t>effectu</w:t>
+      </w:r>
+      <w:r>
+        <w:rPr>
+          <w:rFonts w:ascii="Times New Roman" w:hAnsi="Times New Roman" w:cs="Times New Roman"/>
+        </w:rPr>
+        <w:t>ons</w:t>
+      </w:r>
+      <w:r>
+        <w:rPr>
+          <w:rFonts w:ascii="Times New Roman" w:hAnsi="Times New Roman" w:cs="Times New Roman"/>
+        </w:rPr>
+        <w:t xml:space="preserve"> ce projet en binôme, </w:t>
       </w:r>
       <w:r>
         <w:rPr>
@@ -126,13 +138,19 @@
         <w:rPr>
           <w:rFonts w:ascii="Times New Roman" w:hAnsi="Times New Roman" w:cs="Times New Roman"/>
         </w:rPr>
-        <w:t>Le d</w:t>
-      </w:r>
-      <w:r>
-        <w:rPr>
-          <w:rFonts w:ascii="Times New Roman" w:hAnsi="Times New Roman" w:cs="Times New Roman"/>
-        </w:rPr>
-        <w:t xml:space="preserve">ébut de la partie : </w:t>
+        <w:t xml:space="preserve">Le </w:t>
+      </w:r>
+      <w:r>
+        <w:rPr>
+          <w:rFonts w:ascii="Times New Roman" w:hAnsi="Times New Roman" w:cs="Times New Roman"/>
+        </w:rPr>
+        <w:t xml:space="preserve">début de la partie </w:t>
+      </w:r>
+      <w:r>
+        <w:rPr>
+          <w:rFonts w:ascii="Times New Roman" w:hAnsi="Times New Roman" w:cs="Times New Roman"/>
+        </w:rPr>
+        <w:t xml:space="preserve">: </w:t>
       </w:r>
     </w:p>
     <w:p>
@@ -721,7 +739,7 @@
           <w:sz w:val="24"/>
           <w:szCs w:val="24"/>
         </w:rPr>
-        <w:t>Analyse du d</w:t>
+        <w:t>D</w:t>
       </w:r>
       <w:r>
         <w:rPr>
@@ -752,7 +770,7 @@
           <w:sz w:val="24"/>
           <w:szCs w:val="24"/>
         </w:rPr>
-        <w:t>Etude du d</w:t>
+        <w:t>D</w:t>
       </w:r>
       <w:r>
         <w:rPr>
@@ -783,7 +801,7 @@
           <w:sz w:val="24"/>
           <w:szCs w:val="24"/>
         </w:rPr>
-        <w:t>Examen du d</w:t>
+        <w:t>D</w:t>
       </w:r>
       <w:r>
         <w:rPr>
@@ -808,6 +826,112 @@
           <w:szCs w:val="24"/>
         </w:rPr>
       </w:pPr>
+      <w:r>
+        <w:rPr>
+          <w:rFonts w:ascii="Times New Roman" w:hAnsi="Times New Roman" w:cs="Times New Roman"/>
+          <w:sz w:val="24"/>
+          <w:szCs w:val="24"/>
+        </w:rPr>
+        <w:t>Conclusion</w:t>
+      </w:r>
+    </w:p>
+    <w:p>
+      <w:pPr>
+        <w:jc w:val="both"/>
+        <w:rPr>
+          <w:rFonts w:ascii="Times New Roman" w:hAnsi="Times New Roman" w:cs="Times New Roman"/>
+          <w:sz w:val="24"/>
+          <w:szCs w:val="24"/>
+        </w:rPr>
+      </w:pPr>
+    </w:p>
+    <w:p>
+      <w:pPr>
+        <w:jc w:val="both"/>
+        <w:rPr>
+          <w:rFonts w:ascii="Times New Roman" w:hAnsi="Times New Roman" w:cs="Times New Roman"/>
+          <w:sz w:val="24"/>
+          <w:szCs w:val="24"/>
+        </w:rPr>
+      </w:pPr>
+      <w:r>
+        <w:rPr>
+          <w:rFonts w:ascii="Times New Roman" w:hAnsi="Times New Roman" w:cs="Times New Roman"/>
+          <w:sz w:val="24"/>
+          <w:szCs w:val="24"/>
+        </w:rPr>
+        <w:t xml:space="preserve">I. </w:t>
+      </w:r>
+      <w:r>
+        <w:rPr>
+          <w:rFonts w:ascii="Times New Roman" w:hAnsi="Times New Roman" w:cs="Times New Roman"/>
+          <w:sz w:val="24"/>
+          <w:szCs w:val="24"/>
+        </w:rPr>
+        <w:t xml:space="preserve">Diagramme de cas d’utilisation </w:t>
+      </w:r>
+    </w:p>
+    <w:p>
+      <w:pPr>
+        <w:jc w:val="both"/>
+        <w:rPr>
+          <w:rFonts w:ascii="Times New Roman" w:hAnsi="Times New Roman" w:cs="Times New Roman"/>
+          <w:sz w:val="24"/>
+          <w:szCs w:val="24"/>
+        </w:rPr>
+      </w:pPr>
+      <w:r>
+        <w:rPr>
+          <w:rFonts w:ascii="Times New Roman" w:hAnsi="Times New Roman" w:cs="Times New Roman"/>
+          <w:sz w:val="24"/>
+          <w:szCs w:val="24"/>
+        </w:rPr>
+        <w:t xml:space="preserve">II. </w:t>
+      </w:r>
+      <w:r>
+        <w:rPr>
+          <w:rFonts w:ascii="Times New Roman" w:hAnsi="Times New Roman" w:cs="Times New Roman"/>
+          <w:sz w:val="24"/>
+          <w:szCs w:val="24"/>
+        </w:rPr>
+        <w:t xml:space="preserve">Diagramme de classes </w:t>
+      </w:r>
+    </w:p>
+    <w:p>
+      <w:pPr>
+        <w:jc w:val="both"/>
+        <w:rPr>
+          <w:rFonts w:ascii="Times New Roman" w:hAnsi="Times New Roman" w:cs="Times New Roman"/>
+          <w:sz w:val="24"/>
+          <w:szCs w:val="24"/>
+        </w:rPr>
+      </w:pPr>
+      <w:r>
+        <w:rPr>
+          <w:rFonts w:ascii="Times New Roman" w:hAnsi="Times New Roman" w:cs="Times New Roman"/>
+          <w:sz w:val="24"/>
+          <w:szCs w:val="24"/>
+        </w:rPr>
+        <w:t xml:space="preserve">III. </w:t>
+      </w:r>
+      <w:r>
+        <w:rPr>
+          <w:rFonts w:ascii="Times New Roman" w:hAnsi="Times New Roman" w:cs="Times New Roman"/>
+          <w:sz w:val="24"/>
+          <w:szCs w:val="24"/>
+        </w:rPr>
+        <w:t xml:space="preserve">Digramme de séquence </w:t>
+      </w:r>
+    </w:p>
+    <w:p>
+      <w:pPr>
+        <w:jc w:val="both"/>
+        <w:rPr>
+          <w:rFonts w:ascii="Times New Roman" w:hAnsi="Times New Roman" w:cs="Times New Roman"/>
+          <w:sz w:val="24"/>
+          <w:szCs w:val="24"/>
+        </w:rPr>
+      </w:pPr>
       <w:bookmarkStart w:id="0" w:name="_GoBack"/>
       <w:bookmarkEnd w:id="0"/>
       <w:r>
@@ -816,18 +940,122 @@
           <w:sz w:val="24"/>
           <w:szCs w:val="24"/>
         </w:rPr>
-        <w:t>Conclusion</w:t>
-      </w:r>
-    </w:p>
-    <w:p>
-      <w:pPr>
-        <w:jc w:val="both"/>
-        <w:rPr>
-          <w:rFonts w:ascii="Times New Roman" w:hAnsi="Times New Roman" w:cs="Times New Roman"/>
-          <w:sz w:val="24"/>
-          <w:szCs w:val="24"/>
-        </w:rPr>
-      </w:pPr>
+        <w:t xml:space="preserve">IV. Conclusion </w:t>
+      </w:r>
+    </w:p>
+    <w:p>
+      <w:pPr>
+        <w:jc w:val="both"/>
+        <w:rPr>
+          <w:rFonts w:ascii="Times New Roman" w:hAnsi="Times New Roman" w:cs="Times New Roman"/>
+          <w:sz w:val="24"/>
+          <w:szCs w:val="24"/>
+        </w:rPr>
+      </w:pPr>
+      <w:r>
+        <w:rPr>
+          <w:rFonts w:ascii="Times New Roman" w:hAnsi="Times New Roman" w:cs="Times New Roman"/>
+          <w:sz w:val="24"/>
+          <w:szCs w:val="24"/>
+        </w:rPr>
+        <w:t>Pour le moment, les trois diagrammes sont faits</w:t>
+      </w:r>
+      <w:r>
+        <w:rPr>
+          <w:rFonts w:ascii="Times New Roman" w:hAnsi="Times New Roman" w:cs="Times New Roman"/>
+          <w:sz w:val="24"/>
+          <w:szCs w:val="24"/>
+        </w:rPr>
+        <w:t xml:space="preserve"> et nous savons qu’une partie sera correcte par rapport à ce qui va être implémenté. Cependant, </w:t>
+      </w:r>
+      <w:r>
+        <w:rPr>
+          <w:rFonts w:ascii="Times New Roman" w:hAnsi="Times New Roman" w:cs="Times New Roman"/>
+          <w:sz w:val="24"/>
+          <w:szCs w:val="24"/>
+        </w:rPr>
+        <w:t>pour l’</w:t>
+      </w:r>
+      <w:r>
+        <w:rPr>
+          <w:rFonts w:ascii="Times New Roman" w:hAnsi="Times New Roman" w:cs="Times New Roman"/>
+          <w:sz w:val="24"/>
+          <w:szCs w:val="24"/>
+        </w:rPr>
+        <w:t xml:space="preserve">autre partie </w:t>
+      </w:r>
+      <w:r>
+        <w:rPr>
+          <w:rFonts w:ascii="Times New Roman" w:hAnsi="Times New Roman" w:cs="Times New Roman"/>
+          <w:sz w:val="24"/>
+          <w:szCs w:val="24"/>
+        </w:rPr>
+        <w:t xml:space="preserve">on </w:t>
+      </w:r>
+      <w:r>
+        <w:rPr>
+          <w:rFonts w:ascii="Times New Roman" w:hAnsi="Times New Roman" w:cs="Times New Roman"/>
+          <w:sz w:val="24"/>
+          <w:szCs w:val="24"/>
+        </w:rPr>
+        <w:t xml:space="preserve">est moins sûre. Nous pensons que </w:t>
+      </w:r>
+      <w:r>
+        <w:rPr>
+          <w:rFonts w:ascii="Times New Roman" w:hAnsi="Times New Roman" w:cs="Times New Roman"/>
+          <w:sz w:val="24"/>
+          <w:szCs w:val="24"/>
+        </w:rPr>
+        <w:t xml:space="preserve">pour la première partie </w:t>
+      </w:r>
+      <w:r>
+        <w:rPr>
+          <w:rFonts w:ascii="Times New Roman" w:hAnsi="Times New Roman" w:cs="Times New Roman"/>
+          <w:sz w:val="24"/>
+          <w:szCs w:val="24"/>
+        </w:rPr>
+        <w:t>par exemple, le nombre de classes est sûrement définitif ainsi que les zones de jeu. Mais à l’inverse,</w:t>
+      </w:r>
+      <w:r>
+        <w:rPr>
+          <w:rFonts w:ascii="Times New Roman" w:hAnsi="Times New Roman" w:cs="Times New Roman"/>
+          <w:sz w:val="24"/>
+          <w:szCs w:val="24"/>
+        </w:rPr>
+        <w:t xml:space="preserve"> pour la deuxième partie,</w:t>
+      </w:r>
+      <w:r>
+        <w:rPr>
+          <w:rFonts w:ascii="Times New Roman" w:hAnsi="Times New Roman" w:cs="Times New Roman"/>
+          <w:sz w:val="24"/>
+          <w:szCs w:val="24"/>
+        </w:rPr>
+        <w:t xml:space="preserve"> nous pensons qu’il y aura des changements dans le nombre d’attributs et le nombre de méthodes de chaque classe.</w:t>
+      </w:r>
+      <w:r>
+        <w:rPr>
+          <w:rFonts w:ascii="Times New Roman" w:hAnsi="Times New Roman" w:cs="Times New Roman"/>
+          <w:sz w:val="24"/>
+          <w:szCs w:val="24"/>
+        </w:rPr>
+        <w:t xml:space="preserve"> Dans tous les cas, nous sommes prêts</w:t>
+      </w:r>
+      <w:r>
+        <w:rPr>
+          <w:rFonts w:ascii="Times New Roman" w:hAnsi="Times New Roman" w:cs="Times New Roman"/>
+          <w:sz w:val="24"/>
+          <w:szCs w:val="24"/>
+        </w:rPr>
+        <w:t xml:space="preserve"> à nous adapter aux changements </w:t>
+      </w:r>
+      <w:r>
+        <w:rPr>
+          <w:rFonts w:ascii="Times New Roman" w:hAnsi="Times New Roman" w:cs="Times New Roman"/>
+          <w:sz w:val="24"/>
+          <w:szCs w:val="24"/>
+        </w:rPr>
+        <w:t xml:space="preserve">entre la conception et l’implémentation. </w:t>
+      </w:r>
     </w:p>
     <w:p>
       <w:pPr>
@@ -1188,16 +1416,16 @@
 </file>
 
 <file path=word/numbering.xml><?xml version="1.0" encoding="utf-8"?>
-<w:numbering xmlns:wpc="http://schemas.microsoft.com/office/word/2010/wordprocessingCanvas" xmlns:mc="http://schemas.openxmlformats.org/markup-compatibility/2006" xmlns:o="urn:schemas-microsoft-com:office:office" xmlns:r="http://schemas.openxmlformats.org/officeDocument/2006/relationships" xmlns:m="http://schemas.openxmlformats.org/officeDocument/2006/math" xmlns:v="urn:schemas-microsoft-com:vml" xmlns:wp14="http://schemas.microsoft.com/office/word/2010/wordprocessingDrawing" xmlns:wp="http://schemas.openxmlformats.org/drawingml/2006/wordprocessingDrawing" xmlns:w10="urn:schemas-microsoft-com:office:word" xmlns:w="http://schemas.openxmlformats.org/wordprocessingml/2006/main" xmlns:w14="http://schemas.microsoft.com/office/word/2010/wordml" xmlns:w15="http://schemas.microsoft.com/office/word/2012/wordml" xmlns:wpg="http://schemas.microsoft.com/office/word/2010/wordprocessingGroup" xmlns:wpi="http://schemas.microsoft.com/office/word/2010/wordprocessingInk" xmlns:wne="http://schemas.microsoft.com/office/word/2006/wordml" xmlns:wps="http://schemas.microsoft.com/office/word/2010/wordprocessingShape" mc:Ignorable="w14 w15 wp14">
+<w:numbering xmlns:wpc="http://schemas.microsoft.com/office/word/2010/wordprocessingCanvas" xmlns:mc="http://schemas.openxmlformats.org/markup-compatibility/2006" xmlns:o="urn:schemas-microsoft-com:office:office" xmlns:r="http://schemas.openxmlformats.org/officeDocument/2006/relationships" xmlns:m="http://schemas.openxmlformats.org/officeDocument/2006/math" xmlns:v="urn:schemas-microsoft-com:vml" xmlns:wp14="http://schemas.microsoft.com/office/word/2010/wordprocessingDrawing" xmlns:wp="http://schemas.openxmlformats.org/drawingml/2006/wordprocessingDrawing" xmlns:w10="urn:schemas-microsoft-com:office:word" xmlns:w="http://schemas.openxmlformats.org/wordprocessingml/2006/main" xmlns:w14="http://schemas.microsoft.com/office/word/2010/wordml" xmlns:wpg="http://schemas.microsoft.com/office/word/2010/wordprocessingGroup" xmlns:wpi="http://schemas.microsoft.com/office/word/2010/wordprocessingInk" xmlns:wne="http://schemas.microsoft.com/office/word/2006/wordml" xmlns:wps="http://schemas.microsoft.com/office/word/2010/wordprocessingShape" mc:Ignorable="w14 wp14">
   <w:abstractNum w:abstractNumId="0">
     <w:nsid w:val="27215A39"/>
     <w:multiLevelType w:val="hybridMultilevel"/>
-    <w:tmpl w:val="D6169E18"/>
-    <w:lvl w:ilvl="0" w:tplc="2BE43006">
+    <w:tmpl w:val="F21CAE26"/>
+    <w:lvl w:ilvl="0" w:tplc="040C0013">
       <w:start w:val="1"/>
       <w:numFmt w:val="upperRoman"/>
-      <w:lvlText w:val="%1-"/>
-      <w:lvlJc w:val="left"/>
+      <w:lvlText w:val="%1."/>
+      <w:lvlJc w:val="right"/>
       <w:pPr>
         <w:ind w:left="1080" w:hanging="720"/>
       </w:pPr>
@@ -1401,7 +1629,7 @@
 </file>
 
 <file path=word/styles.xml><?xml version="1.0" encoding="utf-8"?>
-<w:styles xmlns:mc="http://schemas.openxmlformats.org/markup-compatibility/2006" xmlns:r="http://schemas.openxmlformats.org/officeDocument/2006/relationships" xmlns:w="http://schemas.openxmlformats.org/wordprocessingml/2006/main" xmlns:w14="http://schemas.microsoft.com/office/word/2010/wordml" xmlns:w15="http://schemas.microsoft.com/office/word/2012/wordml" mc:Ignorable="w14 w15">
+<w:styles xmlns:mc="http://schemas.openxmlformats.org/markup-compatibility/2006" xmlns:r="http://schemas.openxmlformats.org/officeDocument/2006/relationships" xmlns:w="http://schemas.openxmlformats.org/wordprocessingml/2006/main" xmlns:w14="http://schemas.microsoft.com/office/word/2010/wordml" mc:Ignorable="w14">
   <w:docDefaults>
     <w:rPrDefault>
       <w:rPr>
@@ -1417,378 +1645,943 @@
       </w:pPr>
     </w:pPrDefault>
   </w:docDefaults>
-  <w:latentStyles w:defLockedState="0" w:defUIPriority="99" w:defSemiHidden="0" w:defUnhideWhenUsed="0" w:defQFormat="0" w:count="371">
-    <w:lsdException w:name="Normal" w:uiPriority="0" w:qFormat="1"/>
-    <w:lsdException w:name="heading 1" w:uiPriority="9" w:qFormat="1"/>
-    <w:lsdException w:name="heading 2" w:semiHidden="1" w:uiPriority="9" w:unhideWhenUsed="1" w:qFormat="1"/>
-    <w:lsdException w:name="heading 3" w:semiHidden="1" w:uiPriority="9" w:unhideWhenUsed="1" w:qFormat="1"/>
-    <w:lsdException w:name="heading 4" w:semiHidden="1" w:uiPriority="9" w:unhideWhenUsed="1" w:qFormat="1"/>
-    <w:lsdException w:name="heading 5" w:semiHidden="1" w:uiPriority="9" w:unhideWhenUsed="1" w:qFormat="1"/>
-    <w:lsdException w:name="heading 6" w:semiHidden="1" w:uiPriority="9" w:unhideWhenUsed="1" w:qFormat="1"/>
-    <w:lsdException w:name="heading 7" w:semiHidden="1" w:uiPriority="9" w:unhideWhenUsed="1" w:qFormat="1"/>
-    <w:lsdException w:name="heading 8" w:semiHidden="1" w:uiPriority="9" w:unhideWhenUsed="1" w:qFormat="1"/>
-    <w:lsdException w:name="heading 9" w:semiHidden="1" w:uiPriority="9" w:unhideWhenUsed="1" w:qFormat="1"/>
-    <w:lsdException w:name="index 1" w:semiHidden="1" w:unhideWhenUsed="1"/>
-    <w:lsdException w:name="index 2" w:semiHidden="1" w:unhideWhenUsed="1"/>
-    <w:lsdException w:name="index 3" w:semiHidden="1" w:unhideWhenUsed="1"/>
-    <w:lsdException w:name="index 4" w:semiHidden="1" w:unhideWhenUsed="1"/>
-    <w:lsdException w:name="index 5" w:semiHidden="1" w:unhideWhenUsed="1"/>
-    <w:lsdException w:name="index 6" w:semiHidden="1" w:unhideWhenUsed="1"/>
-    <w:lsdException w:name="index 7" w:semiHidden="1" w:unhideWhenUsed="1"/>
-    <w:lsdException w:name="index 8" w:semiHidden="1" w:unhideWhenUsed="1"/>
-    <w:lsdException w:name="index 9" w:semiHidden="1" w:unhideWhenUsed="1"/>
-    <w:lsdException w:name="toc 1" w:semiHidden="1" w:uiPriority="39" w:unhideWhenUsed="1"/>
-    <w:lsdException w:name="toc 2" w:semiHidden="1" w:uiPriority="39" w:unhideWhenUsed="1"/>
-    <w:lsdException w:name="toc 3" w:semiHidden="1" w:uiPriority="39" w:unhideWhenUsed="1"/>
-    <w:lsdException w:name="toc 4" w:semiHidden="1" w:uiPriority="39" w:unhideWhenUsed="1"/>
-    <w:lsdException w:name="toc 5" w:semiHidden="1" w:uiPriority="39" w:unhideWhenUsed="1"/>
-    <w:lsdException w:name="toc 6" w:semiHidden="1" w:uiPriority="39" w:unhideWhenUsed="1"/>
-    <w:lsdException w:name="toc 7" w:semiHidden="1" w:uiPriority="39" w:unhideWhenUsed="1"/>
-    <w:lsdException w:name="toc 8" w:semiHidden="1" w:uiPriority="39" w:unhideWhenUsed="1"/>
-    <w:lsdException w:name="toc 9" w:semiHidden="1" w:uiPriority="39" w:unhideWhenUsed="1"/>
-    <w:lsdException w:name="Normal Indent" w:semiHidden="1" w:unhideWhenUsed="1"/>
-    <w:lsdException w:name="footnote text" w:semiHidden="1" w:unhideWhenUsed="1"/>
-    <w:lsdException w:name="annotation text" w:semiHidden="1" w:unhideWhenUsed="1"/>
-    <w:lsdException w:name="header" w:semiHidden="1" w:unhideWhenUsed="1"/>
-    <w:lsdException w:name="footer" w:semiHidden="1" w:unhideWhenUsed="1"/>
-    <w:lsdException w:name="index heading" w:semiHidden="1" w:unhideWhenUsed="1"/>
-    <w:lsdException w:name="caption" w:semiHidden="1" w:uiPriority="35" w:unhideWhenUsed="1" w:qFormat="1"/>
-    <w:lsdException w:name="table of figures" w:semiHidden="1" w:unhideWhenUsed="1"/>
-    <w:lsdException w:name="envelope address" w:semiHidden="1" w:unhideWhenUsed="1"/>
-    <w:lsdException w:name="envelope return" w:semiHidden="1" w:unhideWhenUsed="1"/>
-    <w:lsdException w:name="footnote reference" w:semiHidden="1" w:unhideWhenUsed="1"/>
-    <w:lsdException w:name="annotation reference" w:semiHidden="1" w:unhideWhenUsed="1"/>
-    <w:lsdException w:name="line number" w:semiHidden="1" w:unhideWhenUsed="1"/>
-    <w:lsdException w:name="page number" w:semiHidden="1" w:unhideWhenUsed="1"/>
-    <w:lsdException w:name="endnote reference" w:semiHidden="1" w:unhideWhenUsed="1"/>
-    <w:lsdException w:name="endnote text" w:semiHidden="1" w:unhideWhenUsed="1"/>
-    <w:lsdException w:name="table of authorities" w:semiHidden="1" w:unhideWhenUsed="1"/>
-    <w:lsdException w:name="macro" w:semiHidden="1" w:unhideWhenUsed="1"/>
-    <w:lsdException w:name="toa heading" w:semiHidden="1" w:unhideWhenUsed="1"/>
-    <w:lsdException w:name="List" w:semiHidden="1" w:unhideWhenUsed="1"/>
-    <w:lsdException w:name="List Bullet" w:semiHidden="1" w:unhideWhenUsed="1"/>
-    <w:lsdException w:name="List Number" w:semiHidden="1" w:unhideWhenUsed="1"/>
-    <w:lsdException w:name="List 2" w:semiHidden="1" w:unhideWhenUsed="1"/>
-    <w:lsdException w:name="List 3" w:semiHidden="1" w:unhideWhenUsed="1"/>
-    <w:lsdException w:name="List 4" w:semiHidden="1" w:unhideWhenUsed="1"/>
-    <w:lsdException w:name="List 5" w:semiHidden="1" w:unhideWhenUsed="1"/>
-    <w:lsdException w:name="List Bullet 2" w:semiHidden="1" w:unhideWhenUsed="1"/>
-    <w:lsdException w:name="List Bullet 3" w:semiHidden="1" w:unhideWhenUsed="1"/>
-    <w:lsdException w:name="List Bullet 4" w:semiHidden="1" w:unhideWhenUsed="1"/>
-    <w:lsdException w:name="List Bullet 5" w:semiHidden="1" w:unhideWhenUsed="1"/>
-    <w:lsdException w:name="List Number 2" w:semiHidden="1" w:unhideWhenUsed="1"/>
-    <w:lsdException w:name="List Number 3" w:semiHidden="1" w:unhideWhenUsed="1"/>
-    <w:lsdException w:name="List Number 4" w:semiHidden="1" w:unhideWhenUsed="1"/>
-    <w:lsdException w:name="List Number 5" w:semiHidden="1" w:unhideWhenUsed="1"/>
-    <w:lsdException w:name="Title" w:uiPriority="10" w:qFormat="1"/>
-    <w:lsdException w:name="Closing" w:semiHidden="1" w:unhideWhenUsed="1"/>
-    <w:lsdException w:name="Signature" w:semiHidden="1" w:unhideWhenUsed="1"/>
-    <w:lsdException w:name="Default Paragraph Font" w:semiHidden="1" w:uiPriority="1" w:unhideWhenUsed="1"/>
-    <w:lsdException w:name="Body Text" w:semiHidden="1" w:unhideWhenUsed="1"/>
-    <w:lsdException w:name="Body Text Indent" w:semiHidden="1" w:unhideWhenUsed="1"/>
-    <w:lsdException w:name="List Continue" w:semiHidden="1" w:unhideWhenUsed="1"/>
-    <w:lsdException w:name="List Continue 2" w:semiHidden="1" w:unhideWhenUsed="1"/>
-    <w:lsdException w:name="List Continue 3" w:semiHidden="1" w:unhideWhenUsed="1"/>
-    <w:lsdException w:name="List Continue 4" w:semiHidden="1" w:unhideWhenUsed="1"/>
-    <w:lsdException w:name="List Continue 5" w:semiHidden="1" w:unhideWhenUsed="1"/>
-    <w:lsdException w:name="Message Header" w:semiHidden="1" w:unhideWhenUsed="1"/>
-    <w:lsdException w:name="Subtitle" w:uiPriority="11" w:qFormat="1"/>
-    <w:lsdException w:name="Salutation" w:semiHidden="1" w:unhideWhenUsed="1"/>
-    <w:lsdException w:name="Date" w:semiHidden="1" w:unhideWhenUsed="1"/>
-    <w:lsdException w:name="Body Text First Indent" w:semiHidden="1" w:unhideWhenUsed="1"/>
-    <w:lsdException w:name="Body Text First Indent 2" w:semiHidden="1" w:unhideWhenUsed="1"/>
-    <w:lsdException w:name="Note Heading" w:semiHidden="1" w:unhideWhenUsed="1"/>
-    <w:lsdException w:name="Body Text 2" w:semiHidden="1" w:unhideWhenUsed="1"/>
-    <w:lsdException w:name="Body Text 3" w:semiHidden="1" w:unhideWhenUsed="1"/>
-    <w:lsdException w:name="Body Text Indent 2" w:semiHidden="1" w:unhideWhenUsed="1"/>
-    <w:lsdException w:name="Body Text Indent 3" w:semiHidden="1" w:unhideWhenUsed="1"/>
-    <w:lsdException w:name="Block Text" w:semiHidden="1" w:unhideWhenUsed="1"/>
-    <w:lsdException w:name="Hyperlink" w:semiHidden="1" w:unhideWhenUsed="1"/>
-    <w:lsdException w:name="FollowedHyperlink" w:semiHidden="1" w:unhideWhenUsed="1"/>
-    <w:lsdException w:name="Strong" w:uiPriority="22" w:qFormat="1"/>
-    <w:lsdException w:name="Emphasis" w:uiPriority="20" w:qFormat="1"/>
-    <w:lsdException w:name="Document Map" w:semiHidden="1" w:unhideWhenUsed="1"/>
-    <w:lsdException w:name="Plain Text" w:semiHidden="1" w:unhideWhenUsed="1"/>
-    <w:lsdException w:name="E-mail Signature" w:semiHidden="1" w:unhideWhenUsed="1"/>
-    <w:lsdException w:name="HTML Top of Form" w:semiHidden="1" w:unhideWhenUsed="1"/>
-    <w:lsdException w:name="HTML Bottom of Form" w:semiHidden="1" w:unhideWhenUsed="1"/>
-    <w:lsdException w:name="Normal (Web)" w:semiHidden="1" w:unhideWhenUsed="1"/>
-    <w:lsdException w:name="HTML Acronym" w:semiHidden="1" w:unhideWhenUsed="1"/>
-    <w:lsdException w:name="HTML Address" w:semiHidden="1" w:unhideWhenUsed="1"/>
-    <w:lsdException w:name="HTML Cite" w:semiHidden="1" w:unhideWhenUsed="1"/>
-    <w:lsdException w:name="HTML Code" w:semiHidden="1" w:unhideWhenUsed="1"/>
-    <w:lsdException w:name="HTML Definition" w:semiHidden="1" w:unhideWhenUsed="1"/>
-    <w:lsdException w:name="HTML Keyboard" w:semiHidden="1" w:unhideWhenUsed="1"/>
-    <w:lsdException w:name="HTML Preformatted" w:semiHidden="1" w:unhideWhenUsed="1"/>
-    <w:lsdException w:name="HTML Sample" w:semiHidden="1" w:unhideWhenUsed="1"/>
-    <w:lsdException w:name="HTML Typewriter" w:semiHidden="1" w:unhideWhenUsed="1"/>
-    <w:lsdException w:name="HTML Variable" w:semiHidden="1" w:unhideWhenUsed="1"/>
-    <w:lsdException w:name="Normal Table" w:semiHidden="1" w:unhideWhenUsed="1"/>
-    <w:lsdException w:name="annotation subject" w:semiHidden="1" w:unhideWhenUsed="1"/>
-    <w:lsdException w:name="No List" w:semiHidden="1" w:unhideWhenUsed="1"/>
-    <w:lsdException w:name="Outline List 1" w:semiHidden="1" w:unhideWhenUsed="1"/>
-    <w:lsdException w:name="Outline List 2" w:semiHidden="1" w:unhideWhenUsed="1"/>
-    <w:lsdException w:name="Outline List 3" w:semiHidden="1" w:unhideWhenUsed="1"/>
-    <w:lsdException w:name="Table Simple 1" w:semiHidden="1" w:unhideWhenUsed="1"/>
-    <w:lsdException w:name="Table Simple 2" w:semiHidden="1" w:unhideWhenUsed="1"/>
-    <w:lsdException w:name="Table Simple 3" w:semiHidden="1" w:unhideWhenUsed="1"/>
-    <w:lsdException w:name="Table Classic 1" w:semiHidden="1" w:unhideWhenUsed="1"/>
-    <w:lsdException w:name="Table Classic 2" w:semiHidden="1" w:unhideWhenUsed="1"/>
-    <w:lsdException w:name="Table Classic 3" w:semiHidden="1" w:unhideWhenUsed="1"/>
-    <w:lsdException w:name="Table Classic 4" w:semiHidden="1" w:unhideWhenUsed="1"/>
-    <w:lsdException w:name="Table Colorful 1" w:semiHidden="1" w:unhideWhenUsed="1"/>
-    <w:lsdException w:name="Table Colorful 2" w:semiHidden="1" w:unhideWhenUsed="1"/>
-    <w:lsdException w:name="Table Colorful 3" w:semiHidden="1" w:unhideWhenUsed="1"/>
-    <w:lsdException w:name="Table Columns 1" w:semiHidden="1" w:unhideWhenUsed="1"/>
-    <w:lsdException w:name="Table Columns 2" w:semiHidden="1" w:unhideWhenUsed="1"/>
-    <w:lsdException w:name="Table Columns 3" w:semiHidden="1" w:unhideWhenUsed="1"/>
-    <w:lsdException w:name="Table Columns 4" w:semiHidden="1" w:unhideWhenUsed="1"/>
-    <w:lsdException w:name="Table Columns 5" w:semiHidden="1" w:unhideWhenUsed="1"/>
-    <w:lsdException w:name="Table Grid 1" w:semiHidden="1" w:unhideWhenUsed="1"/>
-    <w:lsdException w:name="Table Grid 2" w:semiHidden="1" w:unhideWhenUsed="1"/>
-    <w:lsdException w:name="Table Grid 3" w:semiHidden="1" w:unhideWhenUsed="1"/>
-    <w:lsdException w:name="Table Grid 4" w:semiHidden="1" w:unhideWhenUsed="1"/>
-    <w:lsdException w:name="Table Grid 5" w:semiHidden="1" w:unhideWhenUsed="1"/>
-    <w:lsdException w:name="Table Grid 6" w:semiHidden="1" w:unhideWhenUsed="1"/>
-    <w:lsdException w:name="Table Grid 7" w:semiHidden="1" w:unhideWhenUsed="1"/>
-    <w:lsdException w:name="Table Grid 8" w:semiHidden="1" w:unhideWhenUsed="1"/>
-    <w:lsdException w:name="Table List 1" w:semiHidden="1" w:unhideWhenUsed="1"/>
-    <w:lsdException w:name="Table List 2" w:semiHidden="1" w:unhideWhenUsed="1"/>
-    <w:lsdException w:name="Table List 3" w:semiHidden="1" w:unhideWhenUsed="1"/>
-    <w:lsdException w:name="Table List 4" w:semiHidden="1" w:unhideWhenUsed="1"/>
-    <w:lsdException w:name="Table List 5" w:semiHidden="1" w:unhideWhenUsed="1"/>
-    <w:lsdException w:name="Table List 6" w:semiHidden="1" w:unhideWhenUsed="1"/>
-    <w:lsdException w:name="Table List 7" w:semiHidden="1" w:unhideWhenUsed="1"/>
-    <w:lsdException w:name="Table List 8" w:semiHidden="1" w:unhideWhenUsed="1"/>
-    <w:lsdException w:name="Table 3D effects 1" w:semiHidden="1" w:unhideWhenUsed="1"/>
-    <w:lsdException w:name="Table 3D effects 2" w:semiHidden="1" w:unhideWhenUsed="1"/>
-    <w:lsdException w:name="Table 3D effects 3" w:semiHidden="1" w:unhideWhenUsed="1"/>
-    <w:lsdException w:name="Table Contemporary" w:semiHidden="1" w:unhideWhenUsed="1"/>
-    <w:lsdException w:name="Table Elegant" w:semiHidden="1" w:unhideWhenUsed="1"/>
-    <w:lsdException w:name="Table Professional" w:semiHidden="1" w:unhideWhenUsed="1"/>
-    <w:lsdException w:name="Table Subtle 1" w:semiHidden="1" w:unhideWhenUsed="1"/>
-    <w:lsdException w:name="Table Subtle 2" w:semiHidden="1" w:unhideWhenUsed="1"/>
-    <w:lsdException w:name="Table Web 1" w:semiHidden="1" w:unhideWhenUsed="1"/>
-    <w:lsdException w:name="Table Web 2" w:semiHidden="1" w:unhideWhenUsed="1"/>
-    <w:lsdException w:name="Table Web 3" w:semiHidden="1" w:unhideWhenUsed="1"/>
-    <w:lsdException w:name="Balloon Text" w:semiHidden="1" w:unhideWhenUsed="1"/>
-    <w:lsdException w:name="Table Grid" w:uiPriority="59"/>
-    <w:lsdException w:name="Table Theme" w:semiHidden="1" w:unhideWhenUsed="1"/>
-    <w:lsdException w:name="Placeholder Text" w:semiHidden="1"/>
-    <w:lsdException w:name="No Spacing" w:uiPriority="1" w:qFormat="1"/>
-    <w:lsdException w:name="Light Shading" w:uiPriority="60"/>
-    <w:lsdException w:name="Light List" w:uiPriority="61"/>
-    <w:lsdException w:name="Light Grid" w:uiPriority="62"/>
-    <w:lsdException w:name="Medium Shading 1" w:uiPriority="63"/>
-    <w:lsdException w:name="Medium Shading 2" w:uiPriority="64"/>
-    <w:lsdException w:name="Medium List 1" w:uiPriority="65"/>
-    <w:lsdException w:name="Medium List 2" w:uiPriority="66"/>
-    <w:lsdException w:name="Medium Grid 1" w:uiPriority="67"/>
-    <w:lsdException w:name="Medium Grid 2" w:uiPriority="68"/>
-    <w:lsdException w:name="Medium Grid 3" w:uiPriority="69"/>
-    <w:lsdException w:name="Dark List" w:uiPriority="70"/>
-    <w:lsdException w:name="Colorful Shading" w:uiPriority="71"/>
-    <w:lsdException w:name="Colorful List" w:uiPriority="72"/>
-    <w:lsdException w:name="Colorful Grid" w:uiPriority="73"/>
-    <w:lsdException w:name="Light Shading Accent 1" w:uiPriority="60"/>
-    <w:lsdException w:name="Light List Accent 1" w:uiPriority="61"/>
-    <w:lsdException w:name="Light Grid Accent 1" w:uiPriority="62"/>
-    <w:lsdException w:name="Medium Shading 1 Accent 1" w:uiPriority="63"/>
-    <w:lsdException w:name="Medium Shading 2 Accent 1" w:uiPriority="64"/>
-    <w:lsdException w:name="Medium List 1 Accent 1" w:uiPriority="65"/>
-    <w:lsdException w:name="Revision" w:semiHidden="1"/>
-    <w:lsdException w:name="List Paragraph" w:uiPriority="34" w:qFormat="1"/>
-    <w:lsdException w:name="Quote" w:uiPriority="29" w:qFormat="1"/>
-    <w:lsdException w:name="Intense Quote" w:uiPriority="30" w:qFormat="1"/>
-    <w:lsdException w:name="Medium List 2 Accent 1" w:uiPriority="66"/>
-    <w:lsdException w:name="Medium Grid 1 Accent 1" w:uiPriority="67"/>
-    <w:lsdException w:name="Medium Grid 2 Accent 1" w:uiPriority="68"/>
-    <w:lsdException w:name="Medium Grid 3 Accent 1" w:uiPriority="69"/>
-    <w:lsdException w:name="Dark List Accent 1" w:uiPriority="70"/>
-    <w:lsdException w:name="Colorful Shading Accent 1" w:uiPriority="71"/>
-    <w:lsdException w:name="Colorful List Accent 1" w:uiPriority="72"/>
-    <w:lsdException w:name="Colorful Grid Accent 1" w:uiPriority="73"/>
-    <w:lsdException w:name="Light Shading Accent 2" w:uiPriority="60"/>
-    <w:lsdException w:name="Light List Accent 2" w:uiPriority="61"/>
-    <w:lsdException w:name="Light Grid Accent 2" w:uiPriority="62"/>
-    <w:lsdException w:name="Medium Shading 1 Accent 2" w:uiPriority="63"/>
-    <w:lsdException w:name="Medium Shading 2 Accent 2" w:uiPriority="64"/>
-    <w:lsdException w:name="Medium List 1 Accent 2" w:uiPriority="65"/>
-    <w:lsdException w:name="Medium List 2 Accent 2" w:uiPriority="66"/>
-    <w:lsdException w:name="Medium Grid 1 Accent 2" w:uiPriority="67"/>
-    <w:lsdException w:name="Medium Grid 2 Accent 2" w:uiPriority="68"/>
-    <w:lsdException w:name="Medium Grid 3 Accent 2" w:uiPriority="69"/>
-    <w:lsdException w:name="Dark List Accent 2" w:uiPriority="70"/>
-    <w:lsdException w:name="Colorful Shading Accent 2" w:uiPriority="71"/>
-    <w:lsdException w:name="Colorful List Accent 2" w:uiPriority="72"/>
-    <w:lsdException w:name="Colorful Grid Accent 2" w:uiPriority="73"/>
-    <w:lsdException w:name="Light Shading Accent 3" w:uiPriority="60"/>
-    <w:lsdException w:name="Light List Accent 3" w:uiPriority="61"/>
-    <w:lsdException w:name="Light Grid Accent 3" w:uiPriority="62"/>
-    <w:lsdException w:name="Medium Shading 1 Accent 3" w:uiPriority="63"/>
-    <w:lsdException w:name="Medium Shading 2 Accent 3" w:uiPriority="64"/>
-    <w:lsdException w:name="Medium List 1 Accent 3" w:uiPriority="65"/>
-    <w:lsdException w:name="Medium List 2 Accent 3" w:uiPriority="66"/>
-    <w:lsdException w:name="Medium Grid 1 Accent 3" w:uiPriority="67"/>
-    <w:lsdException w:name="Medium Grid 2 Accent 3" w:uiPriority="68"/>
-    <w:lsdException w:name="Medium Grid 3 Accent 3" w:uiPriority="69"/>
-    <w:lsdException w:name="Dark List Accent 3" w:uiPriority="70"/>
-    <w:lsdException w:name="Colorful Shading Accent 3" w:uiPriority="71"/>
-    <w:lsdException w:name="Colorful List Accent 3" w:uiPriority="72"/>
-    <w:lsdException w:name="Colorful Grid Accent 3" w:uiPriority="73"/>
-    <w:lsdException w:name="Light Shading Accent 4" w:uiPriority="60"/>
-    <w:lsdException w:name="Light List Accent 4" w:uiPriority="61"/>
-    <w:lsdException w:name="Light Grid Accent 4" w:uiPriority="62"/>
-    <w:lsdException w:name="Medium Shading 1 Accent 4" w:uiPriority="63"/>
-    <w:lsdException w:name="Medium Shading 2 Accent 4" w:uiPriority="64"/>
-    <w:lsdException w:name="Medium List 1 Accent 4" w:uiPriority="65"/>
-    <w:lsdException w:name="Medium List 2 Accent 4" w:uiPriority="66"/>
-    <w:lsdException w:name="Medium Grid 1 Accent 4" w:uiPriority="67"/>
-    <w:lsdException w:name="Medium Grid 2 Accent 4" w:uiPriority="68"/>
-    <w:lsdException w:name="Medium Grid 3 Accent 4" w:uiPriority="69"/>
-    <w:lsdException w:name="Dark List Accent 4" w:uiPriority="70"/>
-    <w:lsdException w:name="Colorful Shading Accent 4" w:uiPriority="71"/>
-    <w:lsdException w:name="Colorful List Accent 4" w:uiPriority="72"/>
-    <w:lsdException w:name="Colorful Grid Accent 4" w:uiPriority="73"/>
-    <w:lsdException w:name="Light Shading Accent 5" w:uiPriority="60"/>
-    <w:lsdException w:name="Light List Accent 5" w:uiPriority="61"/>
-    <w:lsdException w:name="Light Grid Accent 5" w:uiPriority="62"/>
-    <w:lsdException w:name="Medium Shading 1 Accent 5" w:uiPriority="63"/>
-    <w:lsdException w:name="Medium Shading 2 Accent 5" w:uiPriority="64"/>
-    <w:lsdException w:name="Medium List 1 Accent 5" w:uiPriority="65"/>
-    <w:lsdException w:name="Medium List 2 Accent 5" w:uiPriority="66"/>
-    <w:lsdException w:name="Medium Grid 1 Accent 5" w:uiPriority="67"/>
-    <w:lsdException w:name="Medium Grid 2 Accent 5" w:uiPriority="68"/>
-    <w:lsdException w:name="Medium Grid 3 Accent 5" w:uiPriority="69"/>
-    <w:lsdException w:name="Dark List Accent 5" w:uiPriority="70"/>
-    <w:lsdException w:name="Colorful Shading Accent 5" w:uiPriority="71"/>
-    <w:lsdException w:name="Colorful List Accent 5" w:uiPriority="72"/>
-    <w:lsdException w:name="Colorful Grid Accent 5" w:uiPriority="73"/>
-    <w:lsdException w:name="Light Shading Accent 6" w:uiPriority="60"/>
-    <w:lsdException w:name="Light List Accent 6" w:uiPriority="61"/>
-    <w:lsdException w:name="Light Grid Accent 6" w:uiPriority="62"/>
-    <w:lsdException w:name="Medium Shading 1 Accent 6" w:uiPriority="63"/>
-    <w:lsdException w:name="Medium Shading 2 Accent 6" w:uiPriority="64"/>
-    <w:lsdException w:name="Medium List 1 Accent 6" w:uiPriority="65"/>
-    <w:lsdException w:name="Medium List 2 Accent 6" w:uiPriority="66"/>
-    <w:lsdException w:name="Medium Grid 1 Accent 6" w:uiPriority="67"/>
-    <w:lsdException w:name="Medium Grid 2 Accent 6" w:uiPriority="68"/>
-    <w:lsdException w:name="Medium Grid 3 Accent 6" w:uiPriority="69"/>
-    <w:lsdException w:name="Dark List Accent 6" w:uiPriority="70"/>
-    <w:lsdException w:name="Colorful Shading Accent 6" w:uiPriority="71"/>
-    <w:lsdException w:name="Colorful List Accent 6" w:uiPriority="72"/>
-    <w:lsdException w:name="Colorful Grid Accent 6" w:uiPriority="73"/>
-    <w:lsdException w:name="Subtle Emphasis" w:uiPriority="19" w:qFormat="1"/>
-    <w:lsdException w:name="Intense Emphasis" w:uiPriority="21" w:qFormat="1"/>
-    <w:lsdException w:name="Subtle Reference" w:uiPriority="31" w:qFormat="1"/>
-    <w:lsdException w:name="Intense Reference" w:uiPriority="32" w:qFormat="1"/>
-    <w:lsdException w:name="Book Title" w:uiPriority="33" w:qFormat="1"/>
-    <w:lsdException w:name="Bibliography" w:semiHidden="1" w:uiPriority="37" w:unhideWhenUsed="1"/>
-    <w:lsdException w:name="TOC Heading" w:semiHidden="1" w:uiPriority="39" w:unhideWhenUsed="1" w:qFormat="1"/>
-    <w:lsdException w:name="Plain Table 1" w:uiPriority="41"/>
-    <w:lsdException w:name="Plain Table 2" w:uiPriority="42"/>
-    <w:lsdException w:name="Plain Table 3" w:uiPriority="43"/>
-    <w:lsdException w:name="Plain Table 4" w:uiPriority="44"/>
-    <w:lsdException w:name="Plain Table 5" w:uiPriority="45"/>
-    <w:lsdException w:name="Grid Table Light" w:uiPriority="40"/>
-    <w:lsdException w:name="Grid Table 1 Light" w:uiPriority="46"/>
-    <w:lsdException w:name="Grid Table 2" w:uiPriority="47"/>
-    <w:lsdException w:name="Grid Table 3" w:uiPriority="48"/>
-    <w:lsdException w:name="Grid Table 4" w:uiPriority="49"/>
-    <w:lsdException w:name="Grid Table 5 Dark" w:uiPriority="50"/>
-    <w:lsdException w:name="Grid Table 6 Colorful" w:uiPriority="51"/>
-    <w:lsdException w:name="Grid Table 7 Colorful" w:uiPriority="52"/>
-    <w:lsdException w:name="Grid Table 1 Light Accent 1" w:uiPriority="46"/>
-    <w:lsdException w:name="Grid Table 2 Accent 1" w:uiPriority="47"/>
-    <w:lsdException w:name="Grid Table 3 Accent 1" w:uiPriority="48"/>
-    <w:lsdException w:name="Grid Table 4 Accent 1" w:uiPriority="49"/>
-    <w:lsdException w:name="Grid Table 5 Dark Accent 1" w:uiPriority="50"/>
-    <w:lsdException w:name="Grid Table 6 Colorful Accent 1" w:uiPriority="51"/>
-    <w:lsdException w:name="Grid Table 7 Colorful Accent 1" w:uiPriority="52"/>
-    <w:lsdException w:name="Grid Table 1 Light Accent 2" w:uiPriority="46"/>
-    <w:lsdException w:name="Grid Table 2 Accent 2" w:uiPriority="47"/>
-    <w:lsdException w:name="Grid Table 3 Accent 2" w:uiPriority="48"/>
-    <w:lsdException w:name="Grid Table 4 Accent 2" w:uiPriority="49"/>
-    <w:lsdException w:name="Grid Table 5 Dark Accent 2" w:uiPriority="50"/>
-    <w:lsdException w:name="Grid Table 6 Colorful Accent 2" w:uiPriority="51"/>
-    <w:lsdException w:name="Grid Table 7 Colorful Accent 2" w:uiPriority="52"/>
-    <w:lsdException w:name="Grid Table 1 Light Accent 3" w:uiPriority="46"/>
-    <w:lsdException w:name="Grid Table 2 Accent 3" w:uiPriority="47"/>
-    <w:lsdException w:name="Grid Table 3 Accent 3" w:uiPriority="48"/>
-    <w:lsdException w:name="Grid Table 4 Accent 3" w:uiPriority="49"/>
-    <w:lsdException w:name="Grid Table 5 Dark Accent 3" w:uiPriority="50"/>
-    <w:lsdException w:name="Grid Table 6 Colorful Accent 3" w:uiPriority="51"/>
-    <w:lsdException w:name="Grid Table 7 Colorful Accent 3" w:uiPriority="52"/>
-    <w:lsdException w:name="Grid Table 1 Light Accent 4" w:uiPriority="46"/>
-    <w:lsdException w:name="Grid Table 2 Accent 4" w:uiPriority="47"/>
-    <w:lsdException w:name="Grid Table 3 Accent 4" w:uiPriority="48"/>
-    <w:lsdException w:name="Grid Table 4 Accent 4" w:uiPriority="49"/>
-    <w:lsdException w:name="Grid Table 5 Dark Accent 4" w:uiPriority="50"/>
-    <w:lsdException w:name="Grid Table 6 Colorful Accent 4" w:uiPriority="51"/>
-    <w:lsdException w:name="Grid Table 7 Colorful Accent 4" w:uiPriority="52"/>
-    <w:lsdException w:name="Grid Table 1 Light Accent 5" w:uiPriority="46"/>
-    <w:lsdException w:name="Grid Table 2 Accent 5" w:uiPriority="47"/>
-    <w:lsdException w:name="Grid Table 3 Accent 5" w:uiPriority="48"/>
-    <w:lsdException w:name="Grid Table 4 Accent 5" w:uiPriority="49"/>
-    <w:lsdException w:name="Grid Table 5 Dark Accent 5" w:uiPriority="50"/>
-    <w:lsdException w:name="Grid Table 6 Colorful Accent 5" w:uiPriority="51"/>
-    <w:lsdException w:name="Grid Table 7 Colorful Accent 5" w:uiPriority="52"/>
-    <w:lsdException w:name="Grid Table 1 Light Accent 6" w:uiPriority="46"/>
-    <w:lsdException w:name="Grid Table 2 Accent 6" w:uiPriority="47"/>
-    <w:lsdException w:name="Grid Table 3 Accent 6" w:uiPriority="48"/>
-    <w:lsdException w:name="Grid Table 4 Accent 6" w:uiPriority="49"/>
-    <w:lsdException w:name="Grid Table 5 Dark Accent 6" w:uiPriority="50"/>
-    <w:lsdException w:name="Grid Table 6 Colorful Accent 6" w:uiPriority="51"/>
-    <w:lsdException w:name="Grid Table 7 Colorful Accent 6" w:uiPriority="52"/>
-    <w:lsdException w:name="List Table 1 Light" w:uiPriority="46"/>
-    <w:lsdException w:name="List Table 2" w:uiPriority="47"/>
-    <w:lsdException w:name="List Table 3" w:uiPriority="48"/>
-    <w:lsdException w:name="List Table 4" w:uiPriority="49"/>
-    <w:lsdException w:name="List Table 5 Dark" w:uiPriority="50"/>
-    <w:lsdException w:name="List Table 6 Colorful" w:uiPriority="51"/>
-    <w:lsdException w:name="List Table 7 Colorful" w:uiPriority="52"/>
-    <w:lsdException w:name="List Table 1 Light Accent 1" w:uiPriority="46"/>
-    <w:lsdException w:name="List Table 2 Accent 1" w:uiPriority="47"/>
-    <w:lsdException w:name="List Table 3 Accent 1" w:uiPriority="48"/>
-    <w:lsdException w:name="List Table 4 Accent 1" w:uiPriority="49"/>
-    <w:lsdException w:name="List Table 5 Dark Accent 1" w:uiPriority="50"/>
-    <w:lsdException w:name="List Table 6 Colorful Accent 1" w:uiPriority="51"/>
-    <w:lsdException w:name="List Table 7 Colorful Accent 1" w:uiPriority="52"/>
-    <w:lsdException w:name="List Table 1 Light Accent 2" w:uiPriority="46"/>
-    <w:lsdException w:name="List Table 2 Accent 2" w:uiPriority="47"/>
-    <w:lsdException w:name="List Table 3 Accent 2" w:uiPriority="48"/>
-    <w:lsdException w:name="List Table 4 Accent 2" w:uiPriority="49"/>
-    <w:lsdException w:name="List Table 5 Dark Accent 2" w:uiPriority="50"/>
-    <w:lsdException w:name="List Table 6 Colorful Accent 2" w:uiPriority="51"/>
-    <w:lsdException w:name="List Table 7 Colorful Accent 2" w:uiPriority="52"/>
-    <w:lsdException w:name="List Table 1 Light Accent 3" w:uiPriority="46"/>
-    <w:lsdException w:name="List Table 2 Accent 3" w:uiPriority="47"/>
-    <w:lsdException w:name="List Table 3 Accent 3" w:uiPriority="48"/>
-    <w:lsdException w:name="List Table 4 Accent 3" w:uiPriority="49"/>
-    <w:lsdException w:name="List Table 5 Dark Accent 3" w:uiPriority="50"/>
-    <w:lsdException w:name="List Table 6 Colorful Accent 3" w:uiPriority="51"/>
-    <w:lsdException w:name="List Table 7 Colorful Accent 3" w:uiPriority="52"/>
-    <w:lsdException w:name="List Table 1 Light Accent 4" w:uiPriority="46"/>
-    <w:lsdException w:name="List Table 2 Accent 4" w:uiPriority="47"/>
-    <w:lsdException w:name="List Table 3 Accent 4" w:uiPriority="48"/>
-    <w:lsdException w:name="List Table 4 Accent 4" w:uiPriority="49"/>
-    <w:lsdException w:name="List Table 5 Dark Accent 4" w:uiPriority="50"/>
-    <w:lsdException w:name="List Table 6 Colorful Accent 4" w:uiPriority="51"/>
-    <w:lsdException w:name="List Table 7 Colorful Accent 4" w:uiPriority="52"/>
-    <w:lsdException w:name="List Table 1 Light Accent 5" w:uiPriority="46"/>
-    <w:lsdException w:name="List Table 2 Accent 5" w:uiPriority="47"/>
-    <w:lsdException w:name="List Table 3 Accent 5" w:uiPriority="48"/>
-    <w:lsdException w:name="List Table 4 Accent 5" w:uiPriority="49"/>
-    <w:lsdException w:name="List Table 5 Dark Accent 5" w:uiPriority="50"/>
-    <w:lsdException w:name="List Table 6 Colorful Accent 5" w:uiPriority="51"/>
-    <w:lsdException w:name="List Table 7 Colorful Accent 5" w:uiPriority="52"/>
-    <w:lsdException w:name="List Table 1 Light Accent 6" w:uiPriority="46"/>
-    <w:lsdException w:name="List Table 2 Accent 6" w:uiPriority="47"/>
-    <w:lsdException w:name="List Table 3 Accent 6" w:uiPriority="48"/>
-    <w:lsdException w:name="List Table 4 Accent 6" w:uiPriority="49"/>
-    <w:lsdException w:name="List Table 5 Dark Accent 6" w:uiPriority="50"/>
-    <w:lsdException w:name="List Table 6 Colorful Accent 6" w:uiPriority="51"/>
-    <w:lsdException w:name="List Table 7 Colorful Accent 6" w:uiPriority="52"/>
+  <w:latentStyles w:defLockedState="0" w:defUIPriority="99" w:defSemiHidden="1" w:defUnhideWhenUsed="1" w:defQFormat="0" w:count="267">
+    <w:lsdException w:name="Normal" w:semiHidden="0" w:uiPriority="0" w:unhideWhenUsed="0" w:qFormat="1"/>
+    <w:lsdException w:name="heading 1" w:semiHidden="0" w:uiPriority="9" w:unhideWhenUsed="0" w:qFormat="1"/>
+    <w:lsdException w:name="heading 2" w:uiPriority="9" w:qFormat="1"/>
+    <w:lsdException w:name="heading 3" w:uiPriority="9" w:qFormat="1"/>
+    <w:lsdException w:name="heading 4" w:uiPriority="9" w:qFormat="1"/>
+    <w:lsdException w:name="heading 5" w:uiPriority="9" w:qFormat="1"/>
+    <w:lsdException w:name="heading 6" w:uiPriority="9" w:qFormat="1"/>
+    <w:lsdException w:name="heading 7" w:uiPriority="9" w:qFormat="1"/>
+    <w:lsdException w:name="heading 8" w:uiPriority="9" w:qFormat="1"/>
+    <w:lsdException w:name="heading 9" w:uiPriority="9" w:qFormat="1"/>
+    <w:lsdException w:name="toc 1" w:uiPriority="39"/>
+    <w:lsdException w:name="toc 2" w:uiPriority="39"/>
+    <w:lsdException w:name="toc 3" w:uiPriority="39"/>
+    <w:lsdException w:name="toc 4" w:uiPriority="39"/>
+    <w:lsdException w:name="toc 5" w:uiPriority="39"/>
+    <w:lsdException w:name="toc 6" w:uiPriority="39"/>
+    <w:lsdException w:name="toc 7" w:uiPriority="39"/>
+    <w:lsdException w:name="toc 8" w:uiPriority="39"/>
+    <w:lsdException w:name="toc 9" w:uiPriority="39"/>
+    <w:lsdException w:name="caption" w:uiPriority="35" w:qFormat="1"/>
+    <w:lsdException w:name="Title" w:semiHidden="0" w:uiPriority="10" w:unhideWhenUsed="0" w:qFormat="1"/>
+    <w:lsdException w:name="Default Paragraph Font" w:uiPriority="1"/>
+    <w:lsdException w:name="Subtitle" w:semiHidden="0" w:uiPriority="11" w:unhideWhenUsed="0" w:qFormat="1"/>
+    <w:lsdException w:name="Strong" w:semiHidden="0" w:uiPriority="22" w:unhideWhenUsed="0" w:qFormat="1"/>
+    <w:lsdException w:name="Emphasis" w:semiHidden="0" w:uiPriority="20" w:unhideWhenUsed="0" w:qFormat="1"/>
+    <w:lsdException w:name="Table Grid" w:semiHidden="0" w:uiPriority="59" w:unhideWhenUsed="0"/>
+    <w:lsdException w:name="Placeholder Text" w:unhideWhenUsed="0"/>
+    <w:lsdException w:name="No Spacing" w:semiHidden="0" w:uiPriority="1" w:unhideWhenUsed="0" w:qFormat="1"/>
+    <w:lsdException w:name="Light Shading" w:semiHidden="0" w:uiPriority="60" w:unhideWhenUsed="0"/>
+    <w:lsdException w:name="Light List" w:semiHidden="0" w:uiPriority="61" w:unhideWhenUsed="0"/>
+    <w:lsdException w:name="Light Grid" w:semiHidden="0" w:uiPriority="62" w:unhideWhenUsed="0"/>
+    <w:lsdException w:name="Medium Shading 1" w:semiHidden="0" w:uiPriority="63" w:unhideWhenUsed="0"/>
+    <w:lsdException w:name="Medium Shading 2" w:semiHidden="0" w:uiPriority="64" w:unhideWhenUsed="0"/>
+    <w:lsdException w:name="Medium List 1" w:semiHidden="0" w:uiPriority="65" w:unhideWhenUsed="0"/>
+    <w:lsdException w:name="Medium List 2" w:semiHidden="0" w:uiPriority="66" w:unhideWhenUsed="0"/>
+    <w:lsdException w:name="Medium Grid 1" w:semiHidden="0" w:uiPriority="67" w:unhideWhenUsed="0"/>
+    <w:lsdException w:name="Medium Grid 2" w:semiHidden="0" w:uiPriority="68" w:unhideWhenUsed="0"/>
+    <w:lsdException w:name="Medium Grid 3" w:semiHidden="0" w:uiPriority="69" w:unhideWhenUsed="0"/>
+    <w:lsdException w:name="Dark List" w:semiHidden="0" w:uiPriority="70" w:unhideWhenUsed="0"/>
+    <w:lsdException w:name="Colorful Shading" w:semiHidden="0" w:uiPriority="71" w:unhideWhenUsed="0"/>
+    <w:lsdException w:name="Colorful List" w:semiHidden="0" w:uiPriority="72" w:unhideWhenUsed="0"/>
+    <w:lsdException w:name="Colorful Grid" w:semiHidden="0" w:uiPriority="73" w:unhideWhenUsed="0"/>
+    <w:lsdException w:name="Light Shading Accent 1" w:semiHidden="0" w:uiPriority="60" w:unhideWhenUsed="0"/>
+    <w:lsdException w:name="Light List Accent 1" w:semiHidden="0" w:uiPriority="61" w:unhideWhenUsed="0"/>
+    <w:lsdException w:name="Light Grid Accent 1" w:semiHidden="0" w:uiPriority="62" w:unhideWhenUsed="0"/>
+    <w:lsdException w:name="Medium Shading 1 Accent 1" w:semiHidden="0" w:uiPriority="63" w:unhideWhenUsed="0"/>
+    <w:lsdException w:name="Medium Shading 2 Accent 1" w:semiHidden="0" w:uiPriority="64" w:unhideWhenUsed="0"/>
+    <w:lsdException w:name="Medium List 1 Accent 1" w:semiHidden="0" w:uiPriority="65" w:unhideWhenUsed="0"/>
+    <w:lsdException w:name="Revision" w:unhideWhenUsed="0"/>
+    <w:lsdException w:name="List Paragraph" w:semiHidden="0" w:uiPriority="34" w:unhideWhenUsed="0" w:qFormat="1"/>
+    <w:lsdException w:name="Quote" w:semiHidden="0" w:uiPriority="29" w:unhideWhenUsed="0" w:qFormat="1"/>
+    <w:lsdException w:name="Intense Quote" w:semiHidden="0" w:uiPriority="30" w:unhideWhenUsed="0" w:qFormat="1"/>
+    <w:lsdException w:name="Medium List 2 Accent 1" w:semiHidden="0" w:uiPriority="66" w:unhideWhenUsed="0"/>
+    <w:lsdException w:name="Medium Grid 1 Accent 1" w:semiHidden="0" w:uiPriority="67" w:unhideWhenUsed="0"/>
+    <w:lsdException w:name="Medium Grid 2 Accent 1" w:semiHidden="0" w:uiPriority="68" w:unhideWhenUsed="0"/>
+    <w:lsdException w:name="Medium Grid 3 Accent 1" w:semiHidden="0" w:uiPriority="69" w:unhideWhenUsed="0"/>
+    <w:lsdException w:name="Dark List Accent 1" w:semiHidden="0" w:uiPriority="70" w:unhideWhenUsed="0"/>
+    <w:lsdException w:name="Colorful Shading Accent 1" w:semiHidden="0" w:uiPriority="71" w:unhideWhenUsed="0"/>
+    <w:lsdException w:name="Colorful List Accent 1" w:semiHidden="0" w:uiPriority="72" w:unhideWhenUsed="0"/>
+    <w:lsdException w:name="Colorful Grid Accent 1" w:semiHidden="0" w:uiPriority="73" w:unhideWhenUsed="0"/>
+    <w:lsdException w:name="Light Shading Accent 2" w:semiHidden="0" w:uiPriority="60" w:unhideWhenUsed="0"/>
+    <w:lsdException w:name="Light List Accent 2" w:semiHidden="0" w:uiPriority="61" w:unhideWhenUsed="0"/>
+    <w:lsdException w:name="Light Grid Accent 2" w:semiHidden="0" w:uiPriority="62" w:unhideWhenUsed="0"/>
+    <w:lsdException w:name="Medium Shading 1 Accent 2" w:semiHidden="0" w:uiPriority="63" w:unhideWhenUsed="0"/>
+    <w:lsdException w:name="Medium Shading 2 Accent 2" w:semiHidden="0" w:uiPriority="64" w:unhideWhenUsed="0"/>
+    <w:lsdException w:name="Medium List 1 Accent 2" w:semiHidden="0" w:uiPriority="65" w:unhideWhenUsed="0"/>
+    <w:lsdException w:name="Medium List 2 Accent 2" w:semiHidden="0" w:uiPriority="66" w:unhideWhenUsed="0"/>
+    <w:lsdException w:name="Medium Grid 1 Accent 2" w:semiHidden="0" w:uiPriority="67" w:unhideWhenUsed="0"/>
+    <w:lsdException w:name="Medium Grid 2 Accent 2" w:semiHidden="0" w:uiPriority="68" w:unhideWhenUsed="0"/>
+    <w:lsdException w:name="Medium Grid 3 Accent 2" w:semiHidden="0" w:uiPriority="69" w:unhideWhenUsed="0"/>
+    <w:lsdException w:name="Dark List Accent 2" w:semiHidden="0" w:uiPriority="70" w:unhideWhenUsed="0"/>
+    <w:lsdException w:name="Colorful Shading Accent 2" w:semiHidden="0" w:uiPriority="71" w:unhideWhenUsed="0"/>
+    <w:lsdException w:name="Colorful List Accent 2" w:semiHidden="0" w:uiPriority="72" w:unhideWhenUsed="0"/>
+    <w:lsdException w:name="Colorful Grid Accent 2" w:semiHidden="0" w:uiPriority="73" w:unhideWhenUsed="0"/>
+    <w:lsdException w:name="Light Shading Accent 3" w:semiHidden="0" w:uiPriority="60" w:unhideWhenUsed="0"/>
+    <w:lsdException w:name="Light List Accent 3" w:semiHidden="0" w:uiPriority="61" w:unhideWhenUsed="0"/>
+    <w:lsdException w:name="Light Grid Accent 3" w:semiHidden="0" w:uiPriority="62" w:unhideWhenUsed="0"/>
+    <w:lsdException w:name="Medium Shading 1 Accent 3" w:semiHidden="0" w:uiPriority="63" w:unhideWhenUsed="0"/>
+    <w:lsdException w:name="Medium Shading 2 Accent 3" w:semiHidden="0" w:uiPriority="64" w:unhideWhenUsed="0"/>
+    <w:lsdException w:name="Medium List 1 Accent 3" w:semiHidden="0" w:uiPriority="65" w:unhideWhenUsed="0"/>
+    <w:lsdException w:name="Medium List 2 Accent 3" w:semiHidden="0" w:uiPriority="66" w:unhideWhenUsed="0"/>
+    <w:lsdException w:name="Medium Grid 1 Accent 3" w:semiHidden="0" w:uiPriority="67" w:unhideWhenUsed="0"/>
+    <w:lsdException w:name="Medium Grid 2 Accent 3" w:semiHidden="0" w:uiPriority="68" w:unhideWhenUsed="0"/>
+    <w:lsdException w:name="Medium Grid 3 Accent 3" w:semiHidden="0" w:uiPriority="69" w:unhideWhenUsed="0"/>
+    <w:lsdException w:name="Dark List Accent 3" w:semiHidden="0" w:uiPriority="70" w:unhideWhenUsed="0"/>
+    <w:lsdException w:name="Colorful Shading Accent 3" w:semiHidden="0" w:uiPriority="71" w:unhideWhenUsed="0"/>
+    <w:lsdException w:name="Colorful List Accent 3" w:semiHidden="0" w:uiPriority="72" w:unhideWhenUsed="0"/>
+    <w:lsdException w:name="Colorful Grid Accent 3" w:semiHidden="0" w:uiPriority="73" w:unhideWhenUsed="0"/>
+    <w:lsdException w:name="Light Shading Accent 4" w:semiHidden="0" w:uiPriority="60" w:unhideWhenUsed="0"/>
+    <w:lsdException w:name="Light List Accent 4" w:semiHidden="0" w:uiPriority="61" w:unhideWhenUsed="0"/>
+    <w:lsdException w:name="Light Grid Accent 4" w:semiHidden="0" w:uiPriority="62" w:unhideWhenUsed="0"/>
+    <w:lsdException w:name="Medium Shading 1 Accent 4" w:semiHidden="0" w:uiPriority="63" w:unhideWhenUsed="0"/>
+    <w:lsdException w:name="Medium Shading 2 Accent 4" w:semiHidden="0" w:uiPriority="64" w:unhideWhenUsed="0"/>
+    <w:lsdException w:name="Medium List 1 Accent 4" w:semiHidden="0" w:uiPriority="65" w:unhideWhenUsed="0"/>
+    <w:lsdException w:name="Medium List 2 Accent 4" w:semiHidden="0" w:uiPriority="66" w:unhideWhenUsed="0"/>
+    <w:lsdException w:name="Medium Grid 1 Accent 4" w:semiHidden="0" w:uiPriority="67" w:unhideWhenUsed="0"/>
+    <w:lsdException w:name="Medium Grid 2 Accent 4" w:semiHidden="0" w:uiPriority="68" w:unhideWhenUsed="0"/>
+    <w:lsdException w:name="Medium Grid 3 Accent 4" w:semiHidden="0" w:uiPriority="69" w:unhideWhenUsed="0"/>
+    <w:lsdException w:name="Dark List Accent 4" w:semiHidden="0" w:uiPriority="70" w:unhideWhenUsed="0"/>
+    <w:lsdException w:name="Colorful Shading Accent 4" w:semiHidden="0" w:uiPriority="71" w:unhideWhenUsed="0"/>
+    <w:lsdException w:name="Colorful List Accent 4" w:semiHidden="0" w:uiPriority="72" w:unhideWhenUsed="0"/>
+    <w:lsdException w:name="Colorful Grid Accent 4" w:semiHidden="0" w:uiPriority="73" w:unhideWhenUsed="0"/>
+    <w:lsdException w:name="Light Shading Accent 5" w:semiHidden="0" w:uiPriority="60" w:unhideWhenUsed="0"/>
+    <w:lsdException w:name="Light List Accent 5" w:semiHidden="0" w:uiPriority="61" w:unhideWhenUsed="0"/>
+    <w:lsdException w:name="Light Grid Accent 5" w:semiHidden="0" w:uiPriority="62" w:unhideWhenUsed="0"/>
+    <w:lsdException w:name="Medium Shading 1 Accent 5" w:semiHidden="0" w:uiPriority="63" w:unhideWhenUsed="0"/>
+    <w:lsdException w:name="Medium Shading 2 Accent 5" w:semiHidden="0" w:uiPriority="64" w:unhideWhenUsed="0"/>
+    <w:lsdException w:name="Medium List 1 Accent 5" w:semiHidden="0" w:uiPriority="65" w:unhideWhenUsed="0"/>
+    <w:lsdException w:name="Medium List 2 Accent 5" w:semiHidden="0" w:uiPriority="66" w:unhideWhenUsed="0"/>
+    <w:lsdException w:name="Medium Grid 1 Accent 5" w:semiHidden="0" w:uiPriority="67" w:unhideWhenUsed="0"/>
+    <w:lsdException w:name="Medium Grid 2 Accent 5" w:semiHidden="0" w:uiPriority="68" w:unhideWhenUsed="0"/>
+    <w:lsdException w:name="Medium Grid 3 Accent 5" w:semiHidden="0" w:uiPriority="69" w:unhideWhenUsed="0"/>
+    <w:lsdException w:name="Dark List Accent 5" w:semiHidden="0" w:uiPriority="70" w:unhideWhenUsed="0"/>
+    <w:lsdException w:name="Colorful Shading Accent 5" w:semiHidden="0" w:uiPriority="71" w:unhideWhenUsed="0"/>
+    <w:lsdException w:name="Colorful List Accent 5" w:semiHidden="0" w:uiPriority="72" w:unhideWhenUsed="0"/>
+    <w:lsdException w:name="Colorful Grid Accent 5" w:semiHidden="0" w:uiPriority="73" w:unhideWhenUsed="0"/>
+    <w:lsdException w:name="Light Shading Accent 6" w:semiHidden="0" w:uiPriority="60" w:unhideWhenUsed="0"/>
+    <w:lsdException w:name="Light List Accent 6" w:semiHidden="0" w:uiPriority="61" w:unhideWhenUsed="0"/>
+    <w:lsdException w:name="Light Grid Accent 6" w:semiHidden="0" w:uiPriority="62" w:unhideWhenUsed="0"/>
+    <w:lsdException w:name="Medium Shading 1 Accent 6" w:semiHidden="0" w:uiPriority="63" w:unhideWhenUsed="0"/>
+    <w:lsdException w:name="Medium Shading 2 Accent 6" w:semiHidden="0" w:uiPriority="64" w:unhideWhenUsed="0"/>
+    <w:lsdException w:name="Medium List 1 Accent 6" w:semiHidden="0" w:uiPriority="65" w:unhideWhenUsed="0"/>
+    <w:lsdException w:name="Medium List 2 Accent 6" w:semiHidden="0" w:uiPriority="66" w:unhideWhenUsed="0"/>
+    <w:lsdException w:name="Medium Grid 1 Accent 6" w:semiHidden="0" w:uiPriority="67" w:unhideWhenUsed="0"/>
+    <w:lsdException w:name="Medium Grid 2 Accent 6" w:semiHidden="0" w:uiPriority="68" w:unhideWhenUsed="0"/>
+    <w:lsdException w:name="Medium Grid 3 Accent 6" w:semiHidden="0" w:uiPriority="69" w:unhideWhenUsed="0"/>
+    <w:lsdException w:name="Dark List Accent 6" w:semiHidden="0" w:uiPriority="70" w:unhideWhenUsed="0"/>
+    <w:lsdException w:name="Colorful Shading Accent 6" w:semiHidden="0" w:uiPriority="71" w:unhideWhenUsed="0"/>
+    <w:lsdException w:name="Colorful List Accent 6" w:semiHidden="0" w:uiPriority="72" w:unhideWhenUsed="0"/>
+    <w:lsdException w:name="Colorful Grid Accent 6" w:semiHidden="0" w:uiPriority="73" w:unhideWhenUsed="0"/>
+    <w:lsdException w:name="Subtle Emphasis" w:semiHidden="0" w:uiPriority="19" w:unhideWhenUsed="0" w:qFormat="1"/>
+    <w:lsdException w:name="Intense Emphasis" w:semiHidden="0" w:uiPriority="21" w:unhideWhenUsed="0" w:qFormat="1"/>
+    <w:lsdException w:name="Subtle Reference" w:semiHidden="0" w:uiPriority="31" w:unhideWhenUsed="0" w:qFormat="1"/>
+    <w:lsdException w:name="Intense Reference" w:semiHidden="0" w:uiPriority="32" w:unhideWhenUsed="0" w:qFormat="1"/>
+    <w:lsdException w:name="Book Title" w:semiHidden="0" w:uiPriority="33" w:unhideWhenUsed="0" w:qFormat="1"/>
+    <w:lsdException w:name="Bibliography" w:uiPriority="37"/>
+    <w:lsdException w:name="TOC Heading" w:uiPriority="39" w:qFormat="1"/>
+  </w:latentStyles>
+  <w:style w:type="paragraph" w:default="1" w:styleId="Normal">
+    <w:name w:val="Normal"/>
+    <w:qFormat/>
+    <w:rsid w:val="00311800"/>
+  </w:style>
+  <w:style w:type="paragraph" w:styleId="Titre1">
+    <w:name w:val="heading 1"/>
+    <w:basedOn w:val="Normal"/>
+    <w:next w:val="Normal"/>
+    <w:link w:val="Titre1Car"/>
+    <w:uiPriority w:val="9"/>
+    <w:qFormat/>
+    <w:rsid w:val="00311800"/>
+    <w:pPr>
+      <w:keepNext/>
+      <w:keepLines/>
+      <w:spacing w:before="400" w:after="40" w:line="240" w:lineRule="auto"/>
+      <w:outlineLvl w:val="0"/>
+    </w:pPr>
+    <w:rPr>
+      <w:rFonts w:asciiTheme="majorHAnsi" w:eastAsiaTheme="majorEastAsia" w:hAnsiTheme="majorHAnsi" w:cstheme="majorBidi"/>
+      <w:color w:val="1F4E79" w:themeColor="accent1" w:themeShade="80"/>
+      <w:sz w:val="36"/>
+      <w:szCs w:val="36"/>
+    </w:rPr>
+  </w:style>
+  <w:style w:type="paragraph" w:styleId="Titre2">
+    <w:name w:val="heading 2"/>
+    <w:basedOn w:val="Normal"/>
+    <w:next w:val="Normal"/>
+    <w:link w:val="Titre2Car"/>
+    <w:uiPriority w:val="9"/>
+    <w:semiHidden/>
+    <w:unhideWhenUsed/>
+    <w:qFormat/>
+    <w:rsid w:val="00311800"/>
+    <w:pPr>
+      <w:keepNext/>
+      <w:keepLines/>
+      <w:spacing w:before="40" w:after="0" w:line="240" w:lineRule="auto"/>
+      <w:outlineLvl w:val="1"/>
+    </w:pPr>
+    <w:rPr>
+      <w:rFonts w:asciiTheme="majorHAnsi" w:eastAsiaTheme="majorEastAsia" w:hAnsiTheme="majorHAnsi" w:cstheme="majorBidi"/>
+      <w:color w:val="2E74B5" w:themeColor="accent1" w:themeShade="BF"/>
+      <w:sz w:val="32"/>
+      <w:szCs w:val="32"/>
+    </w:rPr>
+  </w:style>
+  <w:style w:type="paragraph" w:styleId="Titre3">
+    <w:name w:val="heading 3"/>
+    <w:basedOn w:val="Normal"/>
+    <w:next w:val="Normal"/>
+    <w:link w:val="Titre3Car"/>
+    <w:uiPriority w:val="9"/>
+    <w:semiHidden/>
+    <w:unhideWhenUsed/>
+    <w:qFormat/>
+    <w:rsid w:val="00311800"/>
+    <w:pPr>
+      <w:keepNext/>
+      <w:keepLines/>
+      <w:spacing w:before="40" w:after="0" w:line="240" w:lineRule="auto"/>
+      <w:outlineLvl w:val="2"/>
+    </w:pPr>
+    <w:rPr>
+      <w:rFonts w:asciiTheme="majorHAnsi" w:eastAsiaTheme="majorEastAsia" w:hAnsiTheme="majorHAnsi" w:cstheme="majorBidi"/>
+      <w:color w:val="2E74B5" w:themeColor="accent1" w:themeShade="BF"/>
+      <w:sz w:val="28"/>
+      <w:szCs w:val="28"/>
+    </w:rPr>
+  </w:style>
+  <w:style w:type="paragraph" w:styleId="Titre4">
+    <w:name w:val="heading 4"/>
+    <w:basedOn w:val="Normal"/>
+    <w:next w:val="Normal"/>
+    <w:link w:val="Titre4Car"/>
+    <w:uiPriority w:val="9"/>
+    <w:semiHidden/>
+    <w:unhideWhenUsed/>
+    <w:qFormat/>
+    <w:rsid w:val="00311800"/>
+    <w:pPr>
+      <w:keepNext/>
+      <w:keepLines/>
+      <w:spacing w:before="40" w:after="0"/>
+      <w:outlineLvl w:val="3"/>
+    </w:pPr>
+    <w:rPr>
+      <w:rFonts w:asciiTheme="majorHAnsi" w:eastAsiaTheme="majorEastAsia" w:hAnsiTheme="majorHAnsi" w:cstheme="majorBidi"/>
+      <w:color w:val="2E74B5" w:themeColor="accent1" w:themeShade="BF"/>
+      <w:sz w:val="24"/>
+      <w:szCs w:val="24"/>
+    </w:rPr>
+  </w:style>
+  <w:style w:type="paragraph" w:styleId="Titre5">
+    <w:name w:val="heading 5"/>
+    <w:basedOn w:val="Normal"/>
+    <w:next w:val="Normal"/>
+    <w:link w:val="Titre5Car"/>
+    <w:uiPriority w:val="9"/>
+    <w:semiHidden/>
+    <w:unhideWhenUsed/>
+    <w:qFormat/>
+    <w:rsid w:val="00311800"/>
+    <w:pPr>
+      <w:keepNext/>
+      <w:keepLines/>
+      <w:spacing w:before="40" w:after="0"/>
+      <w:outlineLvl w:val="4"/>
+    </w:pPr>
+    <w:rPr>
+      <w:rFonts w:asciiTheme="majorHAnsi" w:eastAsiaTheme="majorEastAsia" w:hAnsiTheme="majorHAnsi" w:cstheme="majorBidi"/>
+      <w:caps/>
+      <w:color w:val="2E74B5" w:themeColor="accent1" w:themeShade="BF"/>
+    </w:rPr>
+  </w:style>
+  <w:style w:type="paragraph" w:styleId="Titre6">
+    <w:name w:val="heading 6"/>
+    <w:basedOn w:val="Normal"/>
+    <w:next w:val="Normal"/>
+    <w:link w:val="Titre6Car"/>
+    <w:uiPriority w:val="9"/>
+    <w:semiHidden/>
+    <w:unhideWhenUsed/>
+    <w:qFormat/>
+    <w:rsid w:val="00311800"/>
+    <w:pPr>
+      <w:keepNext/>
+      <w:keepLines/>
+      <w:spacing w:before="40" w:after="0"/>
+      <w:outlineLvl w:val="5"/>
+    </w:pPr>
+    <w:rPr>
+      <w:rFonts w:asciiTheme="majorHAnsi" w:eastAsiaTheme="majorEastAsia" w:hAnsiTheme="majorHAnsi" w:cstheme="majorBidi"/>
+      <w:i/>
+      <w:iCs/>
+      <w:caps/>
+      <w:color w:val="1F4E79" w:themeColor="accent1" w:themeShade="80"/>
+    </w:rPr>
+  </w:style>
+  <w:style w:type="paragraph" w:styleId="Titre7">
+    <w:name w:val="heading 7"/>
+    <w:basedOn w:val="Normal"/>
+    <w:next w:val="Normal"/>
+    <w:link w:val="Titre7Car"/>
+    <w:uiPriority w:val="9"/>
+    <w:semiHidden/>
+    <w:unhideWhenUsed/>
+    <w:qFormat/>
+    <w:rsid w:val="00311800"/>
+    <w:pPr>
+      <w:keepNext/>
+      <w:keepLines/>
+      <w:spacing w:before="40" w:after="0"/>
+      <w:outlineLvl w:val="6"/>
+    </w:pPr>
+    <w:rPr>
+      <w:rFonts w:asciiTheme="majorHAnsi" w:eastAsiaTheme="majorEastAsia" w:hAnsiTheme="majorHAnsi" w:cstheme="majorBidi"/>
+      <w:b/>
+      <w:bCs/>
+      <w:color w:val="1F4E79" w:themeColor="accent1" w:themeShade="80"/>
+    </w:rPr>
+  </w:style>
+  <w:style w:type="paragraph" w:styleId="Titre8">
+    <w:name w:val="heading 8"/>
+    <w:basedOn w:val="Normal"/>
+    <w:next w:val="Normal"/>
+    <w:link w:val="Titre8Car"/>
+    <w:uiPriority w:val="9"/>
+    <w:semiHidden/>
+    <w:unhideWhenUsed/>
+    <w:qFormat/>
+    <w:rsid w:val="00311800"/>
+    <w:pPr>
+      <w:keepNext/>
+      <w:keepLines/>
+      <w:spacing w:before="40" w:after="0"/>
+      <w:outlineLvl w:val="7"/>
+    </w:pPr>
+    <w:rPr>
+      <w:rFonts w:asciiTheme="majorHAnsi" w:eastAsiaTheme="majorEastAsia" w:hAnsiTheme="majorHAnsi" w:cstheme="majorBidi"/>
+      <w:b/>
+      <w:bCs/>
+      <w:i/>
+      <w:iCs/>
+      <w:color w:val="1F4E79" w:themeColor="accent1" w:themeShade="80"/>
+    </w:rPr>
+  </w:style>
+  <w:style w:type="paragraph" w:styleId="Titre9">
+    <w:name w:val="heading 9"/>
+    <w:basedOn w:val="Normal"/>
+    <w:next w:val="Normal"/>
+    <w:link w:val="Titre9Car"/>
+    <w:uiPriority w:val="9"/>
+    <w:semiHidden/>
+    <w:unhideWhenUsed/>
+    <w:qFormat/>
+    <w:rsid w:val="00311800"/>
+    <w:pPr>
+      <w:keepNext/>
+      <w:keepLines/>
+      <w:spacing w:before="40" w:after="0"/>
+      <w:outlineLvl w:val="8"/>
+    </w:pPr>
+    <w:rPr>
+      <w:rFonts w:asciiTheme="majorHAnsi" w:eastAsiaTheme="majorEastAsia" w:hAnsiTheme="majorHAnsi" w:cstheme="majorBidi"/>
+      <w:i/>
+      <w:iCs/>
+      <w:color w:val="1F4E79" w:themeColor="accent1" w:themeShade="80"/>
+    </w:rPr>
+  </w:style>
+  <w:style w:type="character" w:default="1" w:styleId="Policepardfaut">
+    <w:name w:val="Default Paragraph Font"/>
+    <w:uiPriority w:val="1"/>
+    <w:semiHidden/>
+    <w:unhideWhenUsed/>
+  </w:style>
+  <w:style w:type="table" w:default="1" w:styleId="TableauNormal">
+    <w:name w:val="Normal Table"/>
+    <w:uiPriority w:val="99"/>
+    <w:semiHidden/>
+    <w:unhideWhenUsed/>
+    <w:tblPr>
+      <w:tblInd w:w="0" w:type="dxa"/>
+      <w:tblCellMar>
+        <w:top w:w="0" w:type="dxa"/>
+        <w:left w:w="108" w:type="dxa"/>
+        <w:bottom w:w="0" w:type="dxa"/>
+        <w:right w:w="108" w:type="dxa"/>
+      </w:tblCellMar>
+    </w:tblPr>
+  </w:style>
+  <w:style w:type="numbering" w:default="1" w:styleId="Aucuneliste">
+    <w:name w:val="No List"/>
+    <w:uiPriority w:val="99"/>
+    <w:semiHidden/>
+    <w:unhideWhenUsed/>
+  </w:style>
+  <w:style w:type="paragraph" w:styleId="Paragraphedeliste">
+    <w:name w:val="List Paragraph"/>
+    <w:basedOn w:val="Normal"/>
+    <w:uiPriority w:val="34"/>
+    <w:qFormat/>
+    <w:rsid w:val="000F0CB7"/>
+    <w:pPr>
+      <w:ind w:left="720"/>
+      <w:contextualSpacing/>
+    </w:pPr>
+  </w:style>
+  <w:style w:type="character" w:customStyle="1" w:styleId="Titre1Car">
+    <w:name w:val="Titre 1 Car"/>
+    <w:basedOn w:val="Policepardfaut"/>
+    <w:link w:val="Titre1"/>
+    <w:uiPriority w:val="9"/>
+    <w:rsid w:val="00311800"/>
+    <w:rPr>
+      <w:rFonts w:asciiTheme="majorHAnsi" w:eastAsiaTheme="majorEastAsia" w:hAnsiTheme="majorHAnsi" w:cstheme="majorBidi"/>
+      <w:color w:val="1F4E79" w:themeColor="accent1" w:themeShade="80"/>
+      <w:sz w:val="36"/>
+      <w:szCs w:val="36"/>
+    </w:rPr>
+  </w:style>
+  <w:style w:type="character" w:customStyle="1" w:styleId="Titre2Car">
+    <w:name w:val="Titre 2 Car"/>
+    <w:basedOn w:val="Policepardfaut"/>
+    <w:link w:val="Titre2"/>
+    <w:uiPriority w:val="9"/>
+    <w:semiHidden/>
+    <w:rsid w:val="00311800"/>
+    <w:rPr>
+      <w:rFonts w:asciiTheme="majorHAnsi" w:eastAsiaTheme="majorEastAsia" w:hAnsiTheme="majorHAnsi" w:cstheme="majorBidi"/>
+      <w:color w:val="2E74B5" w:themeColor="accent1" w:themeShade="BF"/>
+      <w:sz w:val="32"/>
+      <w:szCs w:val="32"/>
+    </w:rPr>
+  </w:style>
+  <w:style w:type="character" w:customStyle="1" w:styleId="Titre3Car">
+    <w:name w:val="Titre 3 Car"/>
+    <w:basedOn w:val="Policepardfaut"/>
+    <w:link w:val="Titre3"/>
+    <w:uiPriority w:val="9"/>
+    <w:semiHidden/>
+    <w:rsid w:val="00311800"/>
+    <w:rPr>
+      <w:rFonts w:asciiTheme="majorHAnsi" w:eastAsiaTheme="majorEastAsia" w:hAnsiTheme="majorHAnsi" w:cstheme="majorBidi"/>
+      <w:color w:val="2E74B5" w:themeColor="accent1" w:themeShade="BF"/>
+      <w:sz w:val="28"/>
+      <w:szCs w:val="28"/>
+    </w:rPr>
+  </w:style>
+  <w:style w:type="character" w:customStyle="1" w:styleId="Titre4Car">
+    <w:name w:val="Titre 4 Car"/>
+    <w:basedOn w:val="Policepardfaut"/>
+    <w:link w:val="Titre4"/>
+    <w:uiPriority w:val="9"/>
+    <w:semiHidden/>
+    <w:rsid w:val="00311800"/>
+    <w:rPr>
+      <w:rFonts w:asciiTheme="majorHAnsi" w:eastAsiaTheme="majorEastAsia" w:hAnsiTheme="majorHAnsi" w:cstheme="majorBidi"/>
+      <w:color w:val="2E74B5" w:themeColor="accent1" w:themeShade="BF"/>
+      <w:sz w:val="24"/>
+      <w:szCs w:val="24"/>
+    </w:rPr>
+  </w:style>
+  <w:style w:type="character" w:customStyle="1" w:styleId="Titre5Car">
+    <w:name w:val="Titre 5 Car"/>
+    <w:basedOn w:val="Policepardfaut"/>
+    <w:link w:val="Titre5"/>
+    <w:uiPriority w:val="9"/>
+    <w:semiHidden/>
+    <w:rsid w:val="00311800"/>
+    <w:rPr>
+      <w:rFonts w:asciiTheme="majorHAnsi" w:eastAsiaTheme="majorEastAsia" w:hAnsiTheme="majorHAnsi" w:cstheme="majorBidi"/>
+      <w:caps/>
+      <w:color w:val="2E74B5" w:themeColor="accent1" w:themeShade="BF"/>
+    </w:rPr>
+  </w:style>
+  <w:style w:type="character" w:customStyle="1" w:styleId="Titre6Car">
+    <w:name w:val="Titre 6 Car"/>
+    <w:basedOn w:val="Policepardfaut"/>
+    <w:link w:val="Titre6"/>
+    <w:uiPriority w:val="9"/>
+    <w:semiHidden/>
+    <w:rsid w:val="00311800"/>
+    <w:rPr>
+      <w:rFonts w:asciiTheme="majorHAnsi" w:eastAsiaTheme="majorEastAsia" w:hAnsiTheme="majorHAnsi" w:cstheme="majorBidi"/>
+      <w:i/>
+      <w:iCs/>
+      <w:caps/>
+      <w:color w:val="1F4E79" w:themeColor="accent1" w:themeShade="80"/>
+    </w:rPr>
+  </w:style>
+  <w:style w:type="character" w:customStyle="1" w:styleId="Titre7Car">
+    <w:name w:val="Titre 7 Car"/>
+    <w:basedOn w:val="Policepardfaut"/>
+    <w:link w:val="Titre7"/>
+    <w:uiPriority w:val="9"/>
+    <w:semiHidden/>
+    <w:rsid w:val="00311800"/>
+    <w:rPr>
+      <w:rFonts w:asciiTheme="majorHAnsi" w:eastAsiaTheme="majorEastAsia" w:hAnsiTheme="majorHAnsi" w:cstheme="majorBidi"/>
+      <w:b/>
+      <w:bCs/>
+      <w:color w:val="1F4E79" w:themeColor="accent1" w:themeShade="80"/>
+    </w:rPr>
+  </w:style>
+  <w:style w:type="character" w:customStyle="1" w:styleId="Titre8Car">
+    <w:name w:val="Titre 8 Car"/>
+    <w:basedOn w:val="Policepardfaut"/>
+    <w:link w:val="Titre8"/>
+    <w:uiPriority w:val="9"/>
+    <w:semiHidden/>
+    <w:rsid w:val="00311800"/>
+    <w:rPr>
+      <w:rFonts w:asciiTheme="majorHAnsi" w:eastAsiaTheme="majorEastAsia" w:hAnsiTheme="majorHAnsi" w:cstheme="majorBidi"/>
+      <w:b/>
+      <w:bCs/>
+      <w:i/>
+      <w:iCs/>
+      <w:color w:val="1F4E79" w:themeColor="accent1" w:themeShade="80"/>
+    </w:rPr>
+  </w:style>
+  <w:style w:type="character" w:customStyle="1" w:styleId="Titre9Car">
+    <w:name w:val="Titre 9 Car"/>
+    <w:basedOn w:val="Policepardfaut"/>
+    <w:link w:val="Titre9"/>
+    <w:uiPriority w:val="9"/>
+    <w:semiHidden/>
+    <w:rsid w:val="00311800"/>
+    <w:rPr>
+      <w:rFonts w:asciiTheme="majorHAnsi" w:eastAsiaTheme="majorEastAsia" w:hAnsiTheme="majorHAnsi" w:cstheme="majorBidi"/>
+      <w:i/>
+      <w:iCs/>
+      <w:color w:val="1F4E79" w:themeColor="accent1" w:themeShade="80"/>
+    </w:rPr>
+  </w:style>
+  <w:style w:type="paragraph" w:styleId="Lgende">
+    <w:name w:val="caption"/>
+    <w:basedOn w:val="Normal"/>
+    <w:next w:val="Normal"/>
+    <w:uiPriority w:val="35"/>
+    <w:semiHidden/>
+    <w:unhideWhenUsed/>
+    <w:qFormat/>
+    <w:rsid w:val="00311800"/>
+    <w:pPr>
+      <w:spacing w:line="240" w:lineRule="auto"/>
+    </w:pPr>
+    <w:rPr>
+      <w:b/>
+      <w:bCs/>
+      <w:smallCaps/>
+      <w:color w:val="44546A" w:themeColor="text2"/>
+    </w:rPr>
+  </w:style>
+  <w:style w:type="paragraph" w:styleId="Titre">
+    <w:name w:val="Title"/>
+    <w:basedOn w:val="Normal"/>
+    <w:next w:val="Normal"/>
+    <w:link w:val="TitreCar"/>
+    <w:uiPriority w:val="10"/>
+    <w:qFormat/>
+    <w:rsid w:val="00311800"/>
+    <w:pPr>
+      <w:spacing w:after="0" w:line="204" w:lineRule="auto"/>
+      <w:contextualSpacing/>
+    </w:pPr>
+    <w:rPr>
+      <w:rFonts w:asciiTheme="majorHAnsi" w:eastAsiaTheme="majorEastAsia" w:hAnsiTheme="majorHAnsi" w:cstheme="majorBidi"/>
+      <w:caps/>
+      <w:color w:val="44546A" w:themeColor="text2"/>
+      <w:spacing w:val="-15"/>
+      <w:sz w:val="72"/>
+      <w:szCs w:val="72"/>
+    </w:rPr>
+  </w:style>
+  <w:style w:type="character" w:customStyle="1" w:styleId="TitreCar">
+    <w:name w:val="Titre Car"/>
+    <w:basedOn w:val="Policepardfaut"/>
+    <w:link w:val="Titre"/>
+    <w:uiPriority w:val="10"/>
+    <w:rsid w:val="00311800"/>
+    <w:rPr>
+      <w:rFonts w:asciiTheme="majorHAnsi" w:eastAsiaTheme="majorEastAsia" w:hAnsiTheme="majorHAnsi" w:cstheme="majorBidi"/>
+      <w:caps/>
+      <w:color w:val="44546A" w:themeColor="text2"/>
+      <w:spacing w:val="-15"/>
+      <w:sz w:val="72"/>
+      <w:szCs w:val="72"/>
+    </w:rPr>
+  </w:style>
+  <w:style w:type="paragraph" w:styleId="Sous-titre">
+    <w:name w:val="Subtitle"/>
+    <w:basedOn w:val="Normal"/>
+    <w:next w:val="Normal"/>
+    <w:link w:val="Sous-titreCar"/>
+    <w:uiPriority w:val="11"/>
+    <w:qFormat/>
+    <w:rsid w:val="00311800"/>
+    <w:pPr>
+      <w:numPr>
+        <w:ilvl w:val="1"/>
+      </w:numPr>
+      <w:spacing w:after="240" w:line="240" w:lineRule="auto"/>
+    </w:pPr>
+    <w:rPr>
+      <w:rFonts w:asciiTheme="majorHAnsi" w:eastAsiaTheme="majorEastAsia" w:hAnsiTheme="majorHAnsi" w:cstheme="majorBidi"/>
+      <w:color w:val="5B9BD5" w:themeColor="accent1"/>
+      <w:sz w:val="28"/>
+      <w:szCs w:val="28"/>
+    </w:rPr>
+  </w:style>
+  <w:style w:type="character" w:customStyle="1" w:styleId="Sous-titreCar">
+    <w:name w:val="Sous-titre Car"/>
+    <w:basedOn w:val="Policepardfaut"/>
+    <w:link w:val="Sous-titre"/>
+    <w:uiPriority w:val="11"/>
+    <w:rsid w:val="00311800"/>
+    <w:rPr>
+      <w:rFonts w:asciiTheme="majorHAnsi" w:eastAsiaTheme="majorEastAsia" w:hAnsiTheme="majorHAnsi" w:cstheme="majorBidi"/>
+      <w:color w:val="5B9BD5" w:themeColor="accent1"/>
+      <w:sz w:val="28"/>
+      <w:szCs w:val="28"/>
+    </w:rPr>
+  </w:style>
+  <w:style w:type="character" w:styleId="lev">
+    <w:name w:val="Strong"/>
+    <w:basedOn w:val="Policepardfaut"/>
+    <w:uiPriority w:val="22"/>
+    <w:qFormat/>
+    <w:rsid w:val="00311800"/>
+    <w:rPr>
+      <w:b/>
+      <w:bCs/>
+    </w:rPr>
+  </w:style>
+  <w:style w:type="character" w:styleId="Accentuation">
+    <w:name w:val="Emphasis"/>
+    <w:basedOn w:val="Policepardfaut"/>
+    <w:uiPriority w:val="20"/>
+    <w:qFormat/>
+    <w:rsid w:val="00311800"/>
+    <w:rPr>
+      <w:i/>
+      <w:iCs/>
+    </w:rPr>
+  </w:style>
+  <w:style w:type="paragraph" w:styleId="Sansinterligne">
+    <w:name w:val="No Spacing"/>
+    <w:uiPriority w:val="1"/>
+    <w:qFormat/>
+    <w:rsid w:val="00311800"/>
+    <w:pPr>
+      <w:spacing w:after="0" w:line="240" w:lineRule="auto"/>
+    </w:pPr>
+  </w:style>
+  <w:style w:type="paragraph" w:styleId="Citation">
+    <w:name w:val="Quote"/>
+    <w:basedOn w:val="Normal"/>
+    <w:next w:val="Normal"/>
+    <w:link w:val="CitationCar"/>
+    <w:uiPriority w:val="29"/>
+    <w:qFormat/>
+    <w:rsid w:val="00311800"/>
+    <w:pPr>
+      <w:spacing w:before="120" w:after="120"/>
+      <w:ind w:left="720"/>
+    </w:pPr>
+    <w:rPr>
+      <w:color w:val="44546A" w:themeColor="text2"/>
+      <w:sz w:val="24"/>
+      <w:szCs w:val="24"/>
+    </w:rPr>
+  </w:style>
+  <w:style w:type="character" w:customStyle="1" w:styleId="CitationCar">
+    <w:name w:val="Citation Car"/>
+    <w:basedOn w:val="Policepardfaut"/>
+    <w:link w:val="Citation"/>
+    <w:uiPriority w:val="29"/>
+    <w:rsid w:val="00311800"/>
+    <w:rPr>
+      <w:color w:val="44546A" w:themeColor="text2"/>
+      <w:sz w:val="24"/>
+      <w:szCs w:val="24"/>
+    </w:rPr>
+  </w:style>
+  <w:style w:type="paragraph" w:styleId="Citationintense">
+    <w:name w:val="Intense Quote"/>
+    <w:basedOn w:val="Normal"/>
+    <w:next w:val="Normal"/>
+    <w:link w:val="CitationintenseCar"/>
+    <w:uiPriority w:val="30"/>
+    <w:qFormat/>
+    <w:rsid w:val="00311800"/>
+    <w:pPr>
+      <w:spacing w:before="100" w:beforeAutospacing="1" w:after="240" w:line="240" w:lineRule="auto"/>
+      <w:ind w:left="720"/>
+      <w:jc w:val="center"/>
+    </w:pPr>
+    <w:rPr>
+      <w:rFonts w:asciiTheme="majorHAnsi" w:eastAsiaTheme="majorEastAsia" w:hAnsiTheme="majorHAnsi" w:cstheme="majorBidi"/>
+      <w:color w:val="44546A" w:themeColor="text2"/>
+      <w:spacing w:val="-6"/>
+      <w:sz w:val="32"/>
+      <w:szCs w:val="32"/>
+    </w:rPr>
+  </w:style>
+  <w:style w:type="character" w:customStyle="1" w:styleId="CitationintenseCar">
+    <w:name w:val="Citation intense Car"/>
+    <w:basedOn w:val="Policepardfaut"/>
+    <w:link w:val="Citationintense"/>
+    <w:uiPriority w:val="30"/>
+    <w:rsid w:val="00311800"/>
+    <w:rPr>
+      <w:rFonts w:asciiTheme="majorHAnsi" w:eastAsiaTheme="majorEastAsia" w:hAnsiTheme="majorHAnsi" w:cstheme="majorBidi"/>
+      <w:color w:val="44546A" w:themeColor="text2"/>
+      <w:spacing w:val="-6"/>
+      <w:sz w:val="32"/>
+      <w:szCs w:val="32"/>
+    </w:rPr>
+  </w:style>
+  <w:style w:type="character" w:styleId="Emphaseple">
+    <w:name w:val="Subtle Emphasis"/>
+    <w:basedOn w:val="Policepardfaut"/>
+    <w:uiPriority w:val="19"/>
+    <w:qFormat/>
+    <w:rsid w:val="00311800"/>
+    <w:rPr>
+      <w:i/>
+      <w:iCs/>
+      <w:color w:val="595959" w:themeColor="text1" w:themeTint="A6"/>
+    </w:rPr>
+  </w:style>
+  <w:style w:type="character" w:styleId="Emphaseintense">
+    <w:name w:val="Intense Emphasis"/>
+    <w:basedOn w:val="Policepardfaut"/>
+    <w:uiPriority w:val="21"/>
+    <w:qFormat/>
+    <w:rsid w:val="00311800"/>
+    <w:rPr>
+      <w:b/>
+      <w:bCs/>
+      <w:i/>
+      <w:iCs/>
+    </w:rPr>
+  </w:style>
+  <w:style w:type="character" w:styleId="Rfrenceple">
+    <w:name w:val="Subtle Reference"/>
+    <w:basedOn w:val="Policepardfaut"/>
+    <w:uiPriority w:val="31"/>
+    <w:qFormat/>
+    <w:rsid w:val="00311800"/>
+    <w:rPr>
+      <w:smallCaps/>
+      <w:color w:val="595959" w:themeColor="text1" w:themeTint="A6"/>
+      <w:u w:val="none" w:color="7F7F7F" w:themeColor="text1" w:themeTint="80"/>
+      <w:bdr w:val="none" w:sz="0" w:space="0" w:color="auto"/>
+    </w:rPr>
+  </w:style>
+  <w:style w:type="character" w:styleId="Rfrenceintense">
+    <w:name w:val="Intense Reference"/>
+    <w:basedOn w:val="Policepardfaut"/>
+    <w:uiPriority w:val="32"/>
+    <w:qFormat/>
+    <w:rsid w:val="00311800"/>
+    <w:rPr>
+      <w:b/>
+      <w:bCs/>
+      <w:smallCaps/>
+      <w:color w:val="44546A" w:themeColor="text2"/>
+      <w:u w:val="single"/>
+    </w:rPr>
+  </w:style>
+  <w:style w:type="character" w:styleId="Titredulivre">
+    <w:name w:val="Book Title"/>
+    <w:basedOn w:val="Policepardfaut"/>
+    <w:uiPriority w:val="33"/>
+    <w:qFormat/>
+    <w:rsid w:val="00311800"/>
+    <w:rPr>
+      <w:b/>
+      <w:bCs/>
+      <w:smallCaps/>
+      <w:spacing w:val="10"/>
+    </w:rPr>
+  </w:style>
+  <w:style w:type="paragraph" w:styleId="En-ttedetabledesmatires">
+    <w:name w:val="TOC Heading"/>
+    <w:basedOn w:val="Titre1"/>
+    <w:next w:val="Normal"/>
+    <w:uiPriority w:val="39"/>
+    <w:semiHidden/>
+    <w:unhideWhenUsed/>
+    <w:qFormat/>
+    <w:rsid w:val="00311800"/>
+    <w:pPr>
+      <w:outlineLvl w:val="9"/>
+    </w:pPr>
+  </w:style>
+</w:styles>
+</file>
+
+<file path=word/stylesWithEffects.xml><?xml version="1.0" encoding="utf-8"?>
+<w:styles xmlns:wpc="http://schemas.microsoft.com/office/word/2010/wordprocessingCanvas" xmlns:mc="http://schemas.openxmlformats.org/markup-compatibility/2006" xmlns:o="urn:schemas-microsoft-com:office:office" xmlns:r="http://schemas.openxmlformats.org/officeDocument/2006/relationships" xmlns:m="http://schemas.openxmlformats.org/officeDocument/2006/math" xmlns:v="urn:schemas-microsoft-com:vml" xmlns:wp14="http://schemas.microsoft.com/office/word/2010/wordprocessingDrawing" xmlns:wp="http://schemas.openxmlformats.org/drawingml/2006/wordprocessingDrawing" xmlns:w10="urn:schemas-microsoft-com:office:word" xmlns:w="http://schemas.openxmlformats.org/wordprocessingml/2006/main" xmlns:w14="http://schemas.microsoft.com/office/word/2010/wordml" xmlns:wpg="http://schemas.microsoft.com/office/word/2010/wordprocessingGroup" xmlns:wpi="http://schemas.microsoft.com/office/word/2010/wordprocessingInk" xmlns:wne="http://schemas.microsoft.com/office/word/2006/wordml" xmlns:wps="http://schemas.microsoft.com/office/word/2010/wordprocessingShape" mc:Ignorable="w14 wp14">
+  <w:docDefaults>
+    <w:rPrDefault>
+      <w:rPr>
+        <w:rFonts w:asciiTheme="minorHAnsi" w:eastAsiaTheme="minorEastAsia" w:hAnsiTheme="minorHAnsi" w:cstheme="minorBidi"/>
+        <w:sz w:val="22"/>
+        <w:szCs w:val="22"/>
+        <w:lang w:val="fr-FR" w:eastAsia="en-US" w:bidi="ar-SA"/>
+      </w:rPr>
+    </w:rPrDefault>
+    <w:pPrDefault>
+      <w:pPr>
+        <w:spacing w:after="160" w:line="259" w:lineRule="auto"/>
+      </w:pPr>
+    </w:pPrDefault>
+  </w:docDefaults>
+  <w:latentStyles w:defLockedState="0" w:defUIPriority="99" w:defSemiHidden="1" w:defUnhideWhenUsed="1" w:defQFormat="0" w:count="267">
+    <w:lsdException w:name="Normal" w:semiHidden="0" w:uiPriority="0" w:unhideWhenUsed="0" w:qFormat="1"/>
+    <w:lsdException w:name="heading 1" w:semiHidden="0" w:uiPriority="9" w:unhideWhenUsed="0" w:qFormat="1"/>
+    <w:lsdException w:name="heading 2" w:uiPriority="9" w:qFormat="1"/>
+    <w:lsdException w:name="heading 3" w:uiPriority="9" w:qFormat="1"/>
+    <w:lsdException w:name="heading 4" w:uiPriority="9" w:qFormat="1"/>
+    <w:lsdException w:name="heading 5" w:uiPriority="9" w:qFormat="1"/>
+    <w:lsdException w:name="heading 6" w:uiPriority="9" w:qFormat="1"/>
+    <w:lsdException w:name="heading 7" w:uiPriority="9" w:qFormat="1"/>
+    <w:lsdException w:name="heading 8" w:uiPriority="9" w:qFormat="1"/>
+    <w:lsdException w:name="heading 9" w:uiPriority="9" w:qFormat="1"/>
+    <w:lsdException w:name="toc 1" w:uiPriority="39"/>
+    <w:lsdException w:name="toc 2" w:uiPriority="39"/>
+    <w:lsdException w:name="toc 3" w:uiPriority="39"/>
+    <w:lsdException w:name="toc 4" w:uiPriority="39"/>
+    <w:lsdException w:name="toc 5" w:uiPriority="39"/>
+    <w:lsdException w:name="toc 6" w:uiPriority="39"/>
+    <w:lsdException w:name="toc 7" w:uiPriority="39"/>
+    <w:lsdException w:name="toc 8" w:uiPriority="39"/>
+    <w:lsdException w:name="toc 9" w:uiPriority="39"/>
+    <w:lsdException w:name="caption" w:uiPriority="35" w:qFormat="1"/>
+    <w:lsdException w:name="Title" w:semiHidden="0" w:uiPriority="10" w:unhideWhenUsed="0" w:qFormat="1"/>
+    <w:lsdException w:name="Default Paragraph Font" w:uiPriority="1"/>
+    <w:lsdException w:name="Subtitle" w:semiHidden="0" w:uiPriority="11" w:unhideWhenUsed="0" w:qFormat="1"/>
+    <w:lsdException w:name="Strong" w:semiHidden="0" w:uiPriority="22" w:unhideWhenUsed="0" w:qFormat="1"/>
+    <w:lsdException w:name="Emphasis" w:semiHidden="0" w:uiPriority="20" w:unhideWhenUsed="0" w:qFormat="1"/>
+    <w:lsdException w:name="Table Grid" w:semiHidden="0" w:uiPriority="59" w:unhideWhenUsed="0"/>
+    <w:lsdException w:name="Placeholder Text" w:unhideWhenUsed="0"/>
+    <w:lsdException w:name="No Spacing" w:semiHidden="0" w:uiPriority="1" w:unhideWhenUsed="0" w:qFormat="1"/>
+    <w:lsdException w:name="Light Shading" w:semiHidden="0" w:uiPriority="60" w:unhideWhenUsed="0"/>
+    <w:lsdException w:name="Light List" w:semiHidden="0" w:uiPriority="61" w:unhideWhenUsed="0"/>
+    <w:lsdException w:name="Light Grid" w:semiHidden="0" w:uiPriority="62" w:unhideWhenUsed="0"/>
+    <w:lsdException w:name="Medium Shading 1" w:semiHidden="0" w:uiPriority="63" w:unhideWhenUsed="0"/>
+    <w:lsdException w:name="Medium Shading 2" w:semiHidden="0" w:uiPriority="64" w:unhideWhenUsed="0"/>
+    <w:lsdException w:name="Medium List 1" w:semiHidden="0" w:uiPriority="65" w:unhideWhenUsed="0"/>
+    <w:lsdException w:name="Medium List 2" w:semiHidden="0" w:uiPriority="66" w:unhideWhenUsed="0"/>
+    <w:lsdException w:name="Medium Grid 1" w:semiHidden="0" w:uiPriority="67" w:unhideWhenUsed="0"/>
+    <w:lsdException w:name="Medium Grid 2" w:semiHidden="0" w:uiPriority="68" w:unhideWhenUsed="0"/>
+    <w:lsdException w:name="Medium Grid 3" w:semiHidden="0" w:uiPriority="69" w:unhideWhenUsed="0"/>
+    <w:lsdException w:name="Dark List" w:semiHidden="0" w:uiPriority="70" w:unhideWhenUsed="0"/>
+    <w:lsdException w:name="Colorful Shading" w:semiHidden="0" w:uiPriority="71" w:unhideWhenUsed="0"/>
+    <w:lsdException w:name="Colorful List" w:semiHidden="0" w:uiPriority="72" w:unhideWhenUsed="0"/>
+    <w:lsdException w:name="Colorful Grid" w:semiHidden="0" w:uiPriority="73" w:unhideWhenUsed="0"/>
+    <w:lsdException w:name="Light Shading Accent 1" w:semiHidden="0" w:uiPriority="60" w:unhideWhenUsed="0"/>
+    <w:lsdException w:name="Light List Accent 1" w:semiHidden="0" w:uiPriority="61" w:unhideWhenUsed="0"/>
+    <w:lsdException w:name="Light Grid Accent 1" w:semiHidden="0" w:uiPriority="62" w:unhideWhenUsed="0"/>
+    <w:lsdException w:name="Medium Shading 1 Accent 1" w:semiHidden="0" w:uiPriority="63" w:unhideWhenUsed="0"/>
+    <w:lsdException w:name="Medium Shading 2 Accent 1" w:semiHidden="0" w:uiPriority="64" w:unhideWhenUsed="0"/>
+    <w:lsdException w:name="Medium List 1 Accent 1" w:semiHidden="0" w:uiPriority="65" w:unhideWhenUsed="0"/>
+    <w:lsdException w:name="Revision" w:unhideWhenUsed="0"/>
+    <w:lsdException w:name="List Paragraph" w:semiHidden="0" w:uiPriority="34" w:unhideWhenUsed="0" w:qFormat="1"/>
+    <w:lsdException w:name="Quote" w:semiHidden="0" w:uiPriority="29" w:unhideWhenUsed="0" w:qFormat="1"/>
+    <w:lsdException w:name="Intense Quote" w:semiHidden="0" w:uiPriority="30" w:unhideWhenUsed="0" w:qFormat="1"/>
+    <w:lsdException w:name="Medium List 2 Accent 1" w:semiHidden="0" w:uiPriority="66" w:unhideWhenUsed="0"/>
+    <w:lsdException w:name="Medium Grid 1 Accent 1" w:semiHidden="0" w:uiPriority="67" w:unhideWhenUsed="0"/>
+    <w:lsdException w:name="Medium Grid 2 Accent 1" w:semiHidden="0" w:uiPriority="68" w:unhideWhenUsed="0"/>
+    <w:lsdException w:name="Medium Grid 3 Accent 1" w:semiHidden="0" w:uiPriority="69" w:unhideWhenUsed="0"/>
+    <w:lsdException w:name="Dark List Accent 1" w:semiHidden="0" w:uiPriority="70" w:unhideWhenUsed="0"/>
+    <w:lsdException w:name="Colorful Shading Accent 1" w:semiHidden="0" w:uiPriority="71" w:unhideWhenUsed="0"/>
+    <w:lsdException w:name="Colorful List Accent 1" w:semiHidden="0" w:uiPriority="72" w:unhideWhenUsed="0"/>
+    <w:lsdException w:name="Colorful Grid Accent 1" w:semiHidden="0" w:uiPriority="73" w:unhideWhenUsed="0"/>
+    <w:lsdException w:name="Light Shading Accent 2" w:semiHidden="0" w:uiPriority="60" w:unhideWhenUsed="0"/>
+    <w:lsdException w:name="Light List Accent 2" w:semiHidden="0" w:uiPriority="61" w:unhideWhenUsed="0"/>
+    <w:lsdException w:name="Light Grid Accent 2" w:semiHidden="0" w:uiPriority="62" w:unhideWhenUsed="0"/>
+    <w:lsdException w:name="Medium Shading 1 Accent 2" w:semiHidden="0" w:uiPriority="63" w:unhideWhenUsed="0"/>
+    <w:lsdException w:name="Medium Shading 2 Accent 2" w:semiHidden="0" w:uiPriority="64" w:unhideWhenUsed="0"/>
+    <w:lsdException w:name="Medium List 1 Accent 2" w:semiHidden="0" w:uiPriority="65" w:unhideWhenUsed="0"/>
+    <w:lsdException w:name="Medium List 2 Accent 2" w:semiHidden="0" w:uiPriority="66" w:unhideWhenUsed="0"/>
+    <w:lsdException w:name="Medium Grid 1 Accent 2" w:semiHidden="0" w:uiPriority="67" w:unhideWhenUsed="0"/>
+    <w:lsdException w:name="Medium Grid 2 Accent 2" w:semiHidden="0" w:uiPriority="68" w:unhideWhenUsed="0"/>
+    <w:lsdException w:name="Medium Grid 3 Accent 2" w:semiHidden="0" w:uiPriority="69" w:unhideWhenUsed="0"/>
+    <w:lsdException w:name="Dark List Accent 2" w:semiHidden="0" w:uiPriority="70" w:unhideWhenUsed="0"/>
+    <w:lsdException w:name="Colorful Shading Accent 2" w:semiHidden="0" w:uiPriority="71" w:unhideWhenUsed="0"/>
+    <w:lsdException w:name="Colorful List Accent 2" w:semiHidden="0" w:uiPriority="72" w:unhideWhenUsed="0"/>
+    <w:lsdException w:name="Colorful Grid Accent 2" w:semiHidden="0" w:uiPriority="73" w:unhideWhenUsed="0"/>
+    <w:lsdException w:name="Light Shading Accent 3" w:semiHidden="0" w:uiPriority="60" w:unhideWhenUsed="0"/>
+    <w:lsdException w:name="Light List Accent 3" w:semiHidden="0" w:uiPriority="61" w:unhideWhenUsed="0"/>
+    <w:lsdException w:name="Light Grid Accent 3" w:semiHidden="0" w:uiPriority="62" w:unhideWhenUsed="0"/>
+    <w:lsdException w:name="Medium Shading 1 Accent 3" w:semiHidden="0" w:uiPriority="63" w:unhideWhenUsed="0"/>
+    <w:lsdException w:name="Medium Shading 2 Accent 3" w:semiHidden="0" w:uiPriority="64" w:unhideWhenUsed="0"/>
+    <w:lsdException w:name="Medium List 1 Accent 3" w:semiHidden="0" w:uiPriority="65" w:unhideWhenUsed="0"/>
+    <w:lsdException w:name="Medium List 2 Accent 3" w:semiHidden="0" w:uiPriority="66" w:unhideWhenUsed="0"/>
+    <w:lsdException w:name="Medium Grid 1 Accent 3" w:semiHidden="0" w:uiPriority="67" w:unhideWhenUsed="0"/>
+    <w:lsdException w:name="Medium Grid 2 Accent 3" w:semiHidden="0" w:uiPriority="68" w:unhideWhenUsed="0"/>
+    <w:lsdException w:name="Medium Grid 3 Accent 3" w:semiHidden="0" w:uiPriority="69" w:unhideWhenUsed="0"/>
+    <w:lsdException w:name="Dark List Accent 3" w:semiHidden="0" w:uiPriority="70" w:unhideWhenUsed="0"/>
+    <w:lsdException w:name="Colorful Shading Accent 3" w:semiHidden="0" w:uiPriority="71" w:unhideWhenUsed="0"/>
+    <w:lsdException w:name="Colorful List Accent 3" w:semiHidden="0" w:uiPriority="72" w:unhideWhenUsed="0"/>
+    <w:lsdException w:name="Colorful Grid Accent 3" w:semiHidden="0" w:uiPriority="73" w:unhideWhenUsed="0"/>
+    <w:lsdException w:name="Light Shading Accent 4" w:semiHidden="0" w:uiPriority="60" w:unhideWhenUsed="0"/>
+    <w:lsdException w:name="Light List Accent 4" w:semiHidden="0" w:uiPriority="61" w:unhideWhenUsed="0"/>
+    <w:lsdException w:name="Light Grid Accent 4" w:semiHidden="0" w:uiPriority="62" w:unhideWhenUsed="0"/>
+    <w:lsdException w:name="Medium Shading 1 Accent 4" w:semiHidden="0" w:uiPriority="63" w:unhideWhenUsed="0"/>
+    <w:lsdException w:name="Medium Shading 2 Accent 4" w:semiHidden="0" w:uiPriority="64" w:unhideWhenUsed="0"/>
+    <w:lsdException w:name="Medium List 1 Accent 4" w:semiHidden="0" w:uiPriority="65" w:unhideWhenUsed="0"/>
+    <w:lsdException w:name="Medium List 2 Accent 4" w:semiHidden="0" w:uiPriority="66" w:unhideWhenUsed="0"/>
+    <w:lsdException w:name="Medium Grid 1 Accent 4" w:semiHidden="0" w:uiPriority="67" w:unhideWhenUsed="0"/>
+    <w:lsdException w:name="Medium Grid 2 Accent 4" w:semiHidden="0" w:uiPriority="68" w:unhideWhenUsed="0"/>
+    <w:lsdException w:name="Medium Grid 3 Accent 4" w:semiHidden="0" w:uiPriority="69" w:unhideWhenUsed="0"/>
+    <w:lsdException w:name="Dark List Accent 4" w:semiHidden="0" w:uiPriority="70" w:unhideWhenUsed="0"/>
+    <w:lsdException w:name="Colorful Shading Accent 4" w:semiHidden="0" w:uiPriority="71" w:unhideWhenUsed="0"/>
+    <w:lsdException w:name="Colorful List Accent 4" w:semiHidden="0" w:uiPriority="72" w:unhideWhenUsed="0"/>
+    <w:lsdException w:name="Colorful Grid Accent 4" w:semiHidden="0" w:uiPriority="73" w:unhideWhenUsed="0"/>
+    <w:lsdException w:name="Light Shading Accent 5" w:semiHidden="0" w:uiPriority="60" w:unhideWhenUsed="0"/>
+    <w:lsdException w:name="Light List Accent 5" w:semiHidden="0" w:uiPriority="61" w:unhideWhenUsed="0"/>
+    <w:lsdException w:name="Light Grid Accent 5" w:semiHidden="0" w:uiPriority="62" w:unhideWhenUsed="0"/>
+    <w:lsdException w:name="Medium Shading 1 Accent 5" w:semiHidden="0" w:uiPriority="63" w:unhideWhenUsed="0"/>
+    <w:lsdException w:name="Medium Shading 2 Accent 5" w:semiHidden="0" w:uiPriority="64" w:unhideWhenUsed="0"/>
+    <w:lsdException w:name="Medium List 1 Accent 5" w:semiHidden="0" w:uiPriority="65" w:unhideWhenUsed="0"/>
+    <w:lsdException w:name="Medium List 2 Accent 5" w:semiHidden="0" w:uiPriority="66" w:unhideWhenUsed="0"/>
+    <w:lsdException w:name="Medium Grid 1 Accent 5" w:semiHidden="0" w:uiPriority="67" w:unhideWhenUsed="0"/>
+    <w:lsdException w:name="Medium Grid 2 Accent 5" w:semiHidden="0" w:uiPriority="68" w:unhideWhenUsed="0"/>
+    <w:lsdException w:name="Medium Grid 3 Accent 5" w:semiHidden="0" w:uiPriority="69" w:unhideWhenUsed="0"/>
+    <w:lsdException w:name="Dark List Accent 5" w:semiHidden="0" w:uiPriority="70" w:unhideWhenUsed="0"/>
+    <w:lsdException w:name="Colorful Shading Accent 5" w:semiHidden="0" w:uiPriority="71" w:unhideWhenUsed="0"/>
+    <w:lsdException w:name="Colorful List Accent 5" w:semiHidden="0" w:uiPriority="72" w:unhideWhenUsed="0"/>
+    <w:lsdException w:name="Colorful Grid Accent 5" w:semiHidden="0" w:uiPriority="73" w:unhideWhenUsed="0"/>
+    <w:lsdException w:name="Light Shading Accent 6" w:semiHidden="0" w:uiPriority="60" w:unhideWhenUsed="0"/>
+    <w:lsdException w:name="Light List Accent 6" w:semiHidden="0" w:uiPriority="61" w:unhideWhenUsed="0"/>
+    <w:lsdException w:name="Light Grid Accent 6" w:semiHidden="0" w:uiPriority="62" w:unhideWhenUsed="0"/>
+    <w:lsdException w:name="Medium Shading 1 Accent 6" w:semiHidden="0" w:uiPriority="63" w:unhideWhenUsed="0"/>
+    <w:lsdException w:name="Medium Shading 2 Accent 6" w:semiHidden="0" w:uiPriority="64" w:unhideWhenUsed="0"/>
+    <w:lsdException w:name="Medium List 1 Accent 6" w:semiHidden="0" w:uiPriority="65" w:unhideWhenUsed="0"/>
+    <w:lsdException w:name="Medium List 2 Accent 6" w:semiHidden="0" w:uiPriority="66" w:unhideWhenUsed="0"/>
+    <w:lsdException w:name="Medium Grid 1 Accent 6" w:semiHidden="0" w:uiPriority="67" w:unhideWhenUsed="0"/>
+    <w:lsdException w:name="Medium Grid 2 Accent 6" w:semiHidden="0" w:uiPriority="68" w:unhideWhenUsed="0"/>
+    <w:lsdException w:name="Medium Grid 3 Accent 6" w:semiHidden="0" w:uiPriority="69" w:unhideWhenUsed="0"/>
+    <w:lsdException w:name="Dark List Accent 6" w:semiHidden="0" w:uiPriority="70" w:unhideWhenUsed="0"/>
+    <w:lsdException w:name="Colorful Shading Accent 6" w:semiHidden="0" w:uiPriority="71" w:unhideWhenUsed="0"/>
+    <w:lsdException w:name="Colorful List Accent 6" w:semiHidden="0" w:uiPriority="72" w:unhideWhenUsed="0"/>
+    <w:lsdException w:name="Colorful Grid Accent 6" w:semiHidden="0" w:uiPriority="73" w:unhideWhenUsed="0"/>
+    <w:lsdException w:name="Subtle Emphasis" w:semiHidden="0" w:uiPriority="19" w:unhideWhenUsed="0" w:qFormat="1"/>
+    <w:lsdException w:name="Intense Emphasis" w:semiHidden="0" w:uiPriority="21" w:unhideWhenUsed="0" w:qFormat="1"/>
+    <w:lsdException w:name="Subtle Reference" w:semiHidden="0" w:uiPriority="31" w:unhideWhenUsed="0" w:qFormat="1"/>
+    <w:lsdException w:name="Intense Reference" w:semiHidden="0" w:uiPriority="32" w:unhideWhenUsed="0" w:qFormat="1"/>
+    <w:lsdException w:name="Book Title" w:semiHidden="0" w:uiPriority="33" w:unhideWhenUsed="0" w:qFormat="1"/>
+    <w:lsdException w:name="Bibliography" w:uiPriority="37"/>
+    <w:lsdException w:name="TOC Heading" w:uiPriority="39" w:qFormat="1"/>
   </w:latentStyles>
   <w:style w:type="paragraph" w:default="1" w:styleId="Normal">
     <w:name w:val="Normal"/>
@@ -2688,7 +3481,7 @@
   <a:extraClrSchemeLst/>
   <a:extLst>
     <a:ext uri="{05A4C25C-085E-4340-85A3-A5531E510DB2}">
-      <thm15:themeFamily xmlns:thm15="http://schemas.microsoft.com/office/thememl/2012/main" name="Office Theme" id="{62F939B6-93AF-4DB8-9C6B-D6C7DFDC589F}" vid="{4A3C46E8-61CC-4603-A589-7422A47A8E4A}"/>
+      <thm15:themeFamily xmlns:thm15="http://schemas.microsoft.com/office/thememl/2012/main" xmlns="" name="Office Theme" id="{62F939B6-93AF-4DB8-9C6B-D6C7DFDC589F}" vid="{4A3C46E8-61CC-4603-A589-7422A47A8E4A}"/>
     </a:ext>
   </a:extLst>
 </a:theme>
@@ -2699,7 +3492,7 @@
 </file>
 
 <file path=customXml/itemProps1.xml><?xml version="1.0" encoding="utf-8"?>
-<ds:datastoreItem xmlns:ds="http://schemas.openxmlformats.org/officeDocument/2006/customXml" ds:itemID="{D5EA177C-3898-481B-8FE9-AFA5FEB03859}">
+<ds:datastoreItem xmlns:ds="http://schemas.openxmlformats.org/officeDocument/2006/customXml" ds:itemID="{33CDD252-62BD-40A6-8723-9B64BB6E233F}">
   <ds:schemaRefs>
     <ds:schemaRef ds:uri="http://schemas.openxmlformats.org/officeDocument/2006/bibliography"/>
   </ds:schemaRefs>

</xml_diff>